<commit_message>
Update documentation file for Umsetzung III
</commit_message>
<xml_diff>
--- a/M120-M226B_Projekt.docx
+++ b/M120-M226B_Projekt.docx
@@ -1,6 +1,6 @@
 
 <file path=word/document.xml><?xml version="1.0" encoding="utf-8"?>
-<w:document xmlns:wpc="http://schemas.microsoft.com/office/word/2010/wordprocessingCanvas" xmlns:cx="http://schemas.microsoft.com/office/drawing/2014/chartex" xmlns:cx1="http://schemas.microsoft.com/office/drawing/2015/9/8/chartex" xmlns:cx2="http://schemas.microsoft.com/office/drawing/2015/10/21/chartex" xmlns:cx3="http://schemas.microsoft.com/office/drawing/2016/5/9/chartex" xmlns:cx4="http://schemas.microsoft.com/office/drawing/2016/5/10/chartex" xmlns:cx5="http://schemas.microsoft.com/office/drawing/2016/5/11/chartex" xmlns:cx6="http://schemas.microsoft.com/office/drawing/2016/5/12/chartex" xmlns:cx7="http://schemas.microsoft.com/office/drawing/2016/5/13/chartex" xmlns:cx8="http://schemas.microsoft.com/office/drawing/2016/5/14/chartex" xmlns:mc="http://schemas.openxmlformats.org/markup-compatibility/2006" xmlns:aink="http://schemas.microsoft.com/office/drawing/2016/ink" xmlns:am3d="http://schemas.microsoft.com/office/drawing/2017/model3d" xmlns:o="urn:schemas-microsoft-com:office:office" xmlns:oel="http://schemas.microsoft.com/office/2019/extlst" xmlns:r="http://schemas.openxmlformats.org/officeDocument/2006/relationships" xmlns:m="http://schemas.openxmlformats.org/officeDocument/2006/math" xmlns:v="urn:schemas-microsoft-com:vml" xmlns:wp14="http://schemas.microsoft.com/office/word/2010/wordprocessingDrawing" xmlns:wp="http://schemas.openxmlformats.org/drawingml/2006/wordprocessingDrawing" xmlns:w10="urn:schemas-microsoft-com:office:word" xmlns:w="http://schemas.openxmlformats.org/wordprocessingml/2006/main" xmlns:w14="http://schemas.microsoft.com/office/word/2010/wordml" xmlns:w15="http://schemas.microsoft.com/office/word/2012/wordml" xmlns:w16cex="http://schemas.microsoft.com/office/word/2018/wordml/cex" xmlns:w16cid="http://schemas.microsoft.com/office/word/2016/wordml/cid" xmlns:w16="http://schemas.microsoft.com/office/word/2018/wordml" xmlns:w16sdtdh="http://schemas.microsoft.com/office/word/2020/wordml/sdtdatahash" xmlns:w16se="http://schemas.microsoft.com/office/word/2015/wordml/symex" xmlns:wpg="http://schemas.microsoft.com/office/word/2010/wordprocessingGroup" xmlns:wpi="http://schemas.microsoft.com/office/word/2010/wordprocessingInk" xmlns:wne="http://schemas.microsoft.com/office/word/2006/wordml" xmlns:wps="http://schemas.microsoft.com/office/word/2010/wordprocessingShape" xmlns:a="http://schemas.openxmlformats.org/drawingml/2006/main" xmlns:pic="http://schemas.openxmlformats.org/drawingml/2006/picture" xmlns:a14="http://schemas.microsoft.com/office/drawing/2010/main" mc:Ignorable="w14 w15 w16se w16cid w16 w16cex w16sdtdh wp14">
+<w:document xmlns:wpc="http://schemas.microsoft.com/office/word/2010/wordprocessingCanvas" xmlns:cx="http://schemas.microsoft.com/office/drawing/2014/chartex" xmlns:cx1="http://schemas.microsoft.com/office/drawing/2015/9/8/chartex" xmlns:cx2="http://schemas.microsoft.com/office/drawing/2015/10/21/chartex" xmlns:cx3="http://schemas.microsoft.com/office/drawing/2016/5/9/chartex" xmlns:cx4="http://schemas.microsoft.com/office/drawing/2016/5/10/chartex" xmlns:cx5="http://schemas.microsoft.com/office/drawing/2016/5/11/chartex" xmlns:cx6="http://schemas.microsoft.com/office/drawing/2016/5/12/chartex" xmlns:cx7="http://schemas.microsoft.com/office/drawing/2016/5/13/chartex" xmlns:cx8="http://schemas.microsoft.com/office/drawing/2016/5/14/chartex" xmlns:mc="http://schemas.openxmlformats.org/markup-compatibility/2006" xmlns:aink="http://schemas.microsoft.com/office/drawing/2016/ink" xmlns:am3d="http://schemas.microsoft.com/office/drawing/2017/model3d" xmlns:o="urn:schemas-microsoft-com:office:office" xmlns:oel="http://schemas.microsoft.com/office/2019/extlst" xmlns:r="http://schemas.openxmlformats.org/officeDocument/2006/relationships" xmlns:m="http://schemas.openxmlformats.org/officeDocument/2006/math" xmlns:v="urn:schemas-microsoft-com:vml" xmlns:wp14="http://schemas.microsoft.com/office/word/2010/wordprocessingDrawing" xmlns:wp="http://schemas.openxmlformats.org/drawingml/2006/wordprocessingDrawing" xmlns:w10="urn:schemas-microsoft-com:office:word" xmlns:w="http://schemas.openxmlformats.org/wordprocessingml/2006/main" xmlns:w14="http://schemas.microsoft.com/office/word/2010/wordml" xmlns:w15="http://schemas.microsoft.com/office/word/2012/wordml" xmlns:w16cex="http://schemas.microsoft.com/office/word/2018/wordml/cex" xmlns:w16cid="http://schemas.microsoft.com/office/word/2016/wordml/cid" xmlns:w16="http://schemas.microsoft.com/office/word/2018/wordml" xmlns:w16sdtdh="http://schemas.microsoft.com/office/word/2020/wordml/sdtdatahash" xmlns:w16se="http://schemas.microsoft.com/office/word/2015/wordml/symex" xmlns:wpg="http://schemas.microsoft.com/office/word/2010/wordprocessingGroup" xmlns:wpi="http://schemas.microsoft.com/office/word/2010/wordprocessingInk" xmlns:wne="http://schemas.microsoft.com/office/word/2006/wordml" xmlns:wps="http://schemas.microsoft.com/office/word/2010/wordprocessingShape" mc:Ignorable="w14 w15 w16se w16cid w16 w16cex w16sdtdh wp14">
   <w:body>
     <w:p>
       <w:pPr>
@@ -205,27 +205,7 @@
                 <w:szCs w:val="20"/>
                 <w:lang w:val="de-DE"/>
               </w:rPr>
-              <w:t xml:space="preserve">Als </w:t>
-            </w:r>
-            <w:proofErr w:type="spellStart"/>
-            <w:r>
-              <w:rPr>
-                <w:rFonts w:ascii="Arial" w:hAnsi="Arial" w:cs="Arial"/>
-                <w:sz w:val="20"/>
-                <w:szCs w:val="20"/>
-                <w:lang w:val="de-DE"/>
-              </w:rPr>
-              <w:t>Skyblock</w:t>
-            </w:r>
-            <w:proofErr w:type="spellEnd"/>
-            <w:r>
-              <w:rPr>
-                <w:rFonts w:ascii="Arial" w:hAnsi="Arial" w:cs="Arial"/>
-                <w:sz w:val="20"/>
-                <w:szCs w:val="20"/>
-                <w:lang w:val="de-DE"/>
-              </w:rPr>
-              <w:t xml:space="preserve"> Spieler möchte ich alle Erfolge der 59 Sammlungen sehen können, um erkennen zu können was ich in </w:t>
+              <w:t xml:space="preserve">Als Skyblock Spieler möchte ich alle Erfolge der 59 Sammlungen sehen können, um erkennen zu können was ich in </w:t>
             </w:r>
             <w:r>
               <w:rPr>
@@ -638,43 +618,7 @@
                 <w:sz w:val="20"/>
                 <w:szCs w:val="20"/>
               </w:rPr>
-              <w:t xml:space="preserve">Als Benutzer der Website möchte ich eine kurze Beschreibung des Spieles sehen, damit ich verstehe was man in </w:t>
-            </w:r>
-            <w:proofErr w:type="spellStart"/>
-            <w:r>
-              <w:rPr>
-                <w:rFonts w:ascii="Arial" w:hAnsi="Arial" w:cs="Arial"/>
-                <w:sz w:val="20"/>
-                <w:szCs w:val="20"/>
-              </w:rPr>
-              <w:t>Hypixel</w:t>
-            </w:r>
-            <w:proofErr w:type="spellEnd"/>
-            <w:r>
-              <w:rPr>
-                <w:rFonts w:ascii="Arial" w:hAnsi="Arial" w:cs="Arial"/>
-                <w:sz w:val="20"/>
-                <w:szCs w:val="20"/>
-              </w:rPr>
-              <w:t xml:space="preserve"> </w:t>
-            </w:r>
-            <w:proofErr w:type="spellStart"/>
-            <w:r>
-              <w:rPr>
-                <w:rFonts w:ascii="Arial" w:hAnsi="Arial" w:cs="Arial"/>
-                <w:sz w:val="20"/>
-                <w:szCs w:val="20"/>
-              </w:rPr>
-              <w:t>Skyblock</w:t>
-            </w:r>
-            <w:proofErr w:type="spellEnd"/>
-            <w:r>
-              <w:rPr>
-                <w:rFonts w:ascii="Arial" w:hAnsi="Arial" w:cs="Arial"/>
-                <w:sz w:val="20"/>
-                <w:szCs w:val="20"/>
-              </w:rPr>
-              <w:t xml:space="preserve"> machen kann.</w:t>
+              <w:t>Als Benutzer der Website möchte ich eine kurze Beschreibung des Spieles sehen, damit ich verstehe was man in Hypixel Skyblock machen kann.</w:t>
             </w:r>
           </w:p>
         </w:tc>
@@ -729,47 +673,7 @@
                 <w:szCs w:val="16"/>
                 <w:lang w:val="de-DE"/>
               </w:rPr>
-              <w:t xml:space="preserve">Der Benutzer kann erkennen um was es in </w:t>
-            </w:r>
-            <w:proofErr w:type="spellStart"/>
-            <w:r>
-              <w:rPr>
-                <w:rFonts w:ascii="Arial" w:hAnsi="Arial" w:cs="Arial"/>
-                <w:sz w:val="16"/>
-                <w:szCs w:val="16"/>
-                <w:lang w:val="de-DE"/>
-              </w:rPr>
-              <w:t>Hypixel</w:t>
-            </w:r>
-            <w:proofErr w:type="spellEnd"/>
-            <w:r>
-              <w:rPr>
-                <w:rFonts w:ascii="Arial" w:hAnsi="Arial" w:cs="Arial"/>
-                <w:sz w:val="16"/>
-                <w:szCs w:val="16"/>
-                <w:lang w:val="de-DE"/>
-              </w:rPr>
-              <w:t xml:space="preserve"> </w:t>
-            </w:r>
-            <w:proofErr w:type="spellStart"/>
-            <w:r>
-              <w:rPr>
-                <w:rFonts w:ascii="Arial" w:hAnsi="Arial" w:cs="Arial"/>
-                <w:sz w:val="16"/>
-                <w:szCs w:val="16"/>
-                <w:lang w:val="de-DE"/>
-              </w:rPr>
-              <w:t>Skyblock</w:t>
-            </w:r>
-            <w:proofErr w:type="spellEnd"/>
-            <w:r>
-              <w:rPr>
-                <w:rFonts w:ascii="Arial" w:hAnsi="Arial" w:cs="Arial"/>
-                <w:sz w:val="16"/>
-                <w:szCs w:val="16"/>
-                <w:lang w:val="de-DE"/>
-              </w:rPr>
-              <w:t xml:space="preserve"> geht</w:t>
+              <w:t>Der Benutzer kann erkennen um was es in Hypixel Skyblock geht</w:t>
             </w:r>
           </w:p>
           <w:p>
@@ -1220,7 +1124,7 @@
               </wp:anchor>
             </w:drawing>
           </mc:Choice>
-          <mc:Fallback>
+          <mc:Fallback xmlns:a14="http://schemas.microsoft.com/office/drawing/2010/main" xmlns:pic="http://schemas.openxmlformats.org/drawingml/2006/picture" xmlns:a="http://schemas.openxmlformats.org/drawingml/2006/main">
             <w:pict w14:anchorId="14291540">
               <v:shapetype id="_x0000_t34" coordsize="21600,21600" o:oned="t" filled="f" o:spt="34" adj="10800" path="m,l@0,0@0,21600,21600,21600e" w14:anchorId="52D7E822">
                 <v:stroke joinstyle="miter"/>
@@ -1318,7 +1222,7 @@
               </wp:anchor>
             </w:drawing>
           </mc:Choice>
-          <mc:Fallback>
+          <mc:Fallback xmlns:a14="http://schemas.microsoft.com/office/drawing/2010/main" xmlns:pic="http://schemas.openxmlformats.org/drawingml/2006/picture" xmlns:a="http://schemas.openxmlformats.org/drawingml/2006/main">
             <w:pict w14:anchorId="51036DF9">
               <v:shape id="Verbinder: gewinkelt 6" style="position:absolute;margin-left:209.65pt;margin-top:5.65pt;width:89.25pt;height:16.5pt;z-index:251660288;visibility:visible;mso-wrap-style:square;mso-width-percent:0;mso-height-percent:0;mso-wrap-distance-left:9pt;mso-wrap-distance-top:0;mso-wrap-distance-right:9pt;mso-wrap-distance-bottom:0;mso-position-horizontal:absolute;mso-position-horizontal-relative:text;mso-position-vertical:absolute;mso-position-vertical-relative:text;mso-width-percent:0;mso-height-percent:0;mso-width-relative:margin;mso-height-relative:margin" o:spid="_x0000_s1026" strokecolor="#5b9bd5 [3204]" strokeweight="3pt" type="#_x0000_t34" adj="2341" o:gfxdata="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" w14:anchorId="3BA88467"/>
             </w:pict>
@@ -1401,7 +1305,7 @@
               </wp:anchor>
             </w:drawing>
           </mc:Choice>
-          <mc:Fallback>
+          <mc:Fallback xmlns:a14="http://schemas.microsoft.com/office/drawing/2010/main" xmlns:pic="http://schemas.openxmlformats.org/drawingml/2006/picture" xmlns:a="http://schemas.openxmlformats.org/drawingml/2006/main">
             <w:pict w14:anchorId="498B55E7">
               <v:line id="Gerader Verbinder 8" style="position:absolute;z-index:251662336;visibility:visible;mso-wrap-style:square;mso-width-percent:0;mso-height-percent:0;mso-wrap-distance-left:9pt;mso-wrap-distance-top:0;mso-wrap-distance-right:9pt;mso-wrap-distance-bottom:0;mso-position-horizontal:absolute;mso-position-horizontal-relative:margin;mso-position-vertical:absolute;mso-position-vertical-relative:text;mso-width-percent:0;mso-height-percent:0;mso-width-relative:margin;mso-height-relative:margin" o:spid="_x0000_s1026" strokecolor="#5b9bd5 [3204]" strokeweight="3pt" from="212.65pt,8.7pt" to="244.15pt,16.95pt" w14:anchorId="00B76F5D" o:gfxdata="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">
                 <v:stroke joinstyle="miter"/>
@@ -1415,21 +1319,7 @@
         <w:rPr>
           <w:lang w:val="de-DE"/>
         </w:rPr>
-        <w:t xml:space="preserve">Erklärung wie HP </w:t>
-      </w:r>
-      <w:proofErr w:type="spellStart"/>
-      <w:r>
-        <w:rPr>
-          <w:lang w:val="de-DE"/>
-        </w:rPr>
-        <w:t>Skyblock</w:t>
-      </w:r>
-      <w:proofErr w:type="spellEnd"/>
-      <w:r>
-        <w:rPr>
-          <w:lang w:val="de-DE"/>
-        </w:rPr>
-        <w:t xml:space="preserve"> funktioniert</w:t>
+        <w:t>Erklärung wie HP Skyblock funktioniert</w:t>
       </w:r>
     </w:p>
     <w:p>
@@ -1501,7 +1391,7 @@
               </wp:anchor>
             </w:drawing>
           </mc:Choice>
-          <mc:Fallback>
+          <mc:Fallback xmlns:a14="http://schemas.microsoft.com/office/drawing/2010/main" xmlns:pic="http://schemas.openxmlformats.org/drawingml/2006/picture" xmlns:a="http://schemas.openxmlformats.org/drawingml/2006/main">
             <w:pict w14:anchorId="73459693">
               <v:line id="Gerader Verbinder 9" style="position:absolute;z-index:251663360;visibility:visible;mso-wrap-style:square;mso-width-percent:0;mso-height-percent:0;mso-wrap-distance-left:9pt;mso-wrap-distance-top:0;mso-wrap-distance-right:9pt;mso-wrap-distance-bottom:0;mso-position-horizontal:absolute;mso-position-horizontal-relative:margin;mso-position-vertical:absolute;mso-position-vertical-relative:text;mso-width-percent:0;mso-height-percent:0;mso-width-relative:margin;mso-height-relative:margin" o:spid="_x0000_s1026" strokecolor="#5b9bd5 [3204]" strokeweight="3pt" from="212.65pt,17.7pt" to="247.15pt,22.2pt" w14:anchorId="4127B4AE" o:gfxdata="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">
                 <v:stroke joinstyle="miter"/>
@@ -1677,7 +1567,7 @@
               </wp:anchor>
             </w:drawing>
           </mc:Choice>
-          <mc:Fallback>
+          <mc:Fallback xmlns:a14="http://schemas.microsoft.com/office/drawing/2010/main" xmlns:pic="http://schemas.openxmlformats.org/drawingml/2006/picture" xmlns:a="http://schemas.openxmlformats.org/drawingml/2006/main">
             <w:pict w14:anchorId="270C8546">
               <v:line id="Gerader Verbinder 11" style="position:absolute;flip:y;z-index:251665408;visibility:visible;mso-wrap-style:square;mso-width-percent:0;mso-height-percent:0;mso-wrap-distance-left:9pt;mso-wrap-distance-top:0;mso-wrap-distance-right:9pt;mso-wrap-distance-bottom:0;mso-position-horizontal:absolute;mso-position-horizontal-relative:margin;mso-position-vertical:absolute;mso-position-vertical-relative:text;mso-width-percent:0;mso-height-percent:0;mso-width-relative:margin;mso-height-relative:margin" o:spid="_x0000_s1026" strokecolor="#5b9bd5 [3204]" strokeweight="3pt" from="178.15pt,2.5pt" to="209.65pt,29.5pt" w14:anchorId="38CC5A1A" o:gfxdata="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">
                 <v:stroke joinstyle="miter"/>
@@ -1757,7 +1647,7 @@
               </wp:anchor>
             </w:drawing>
           </mc:Choice>
-          <mc:Fallback>
+          <mc:Fallback xmlns:a14="http://schemas.microsoft.com/office/drawing/2010/main" xmlns:pic="http://schemas.openxmlformats.org/drawingml/2006/picture" xmlns:a="http://schemas.openxmlformats.org/drawingml/2006/main">
             <w:pict w14:anchorId="50DB2FF1">
               <v:line id="Gerader Verbinder 12" style="position:absolute;flip:y;z-index:251666432;visibility:visible;mso-wrap-style:square;mso-width-percent:0;mso-height-percent:0;mso-wrap-distance-left:9pt;mso-wrap-distance-top:0;mso-wrap-distance-right:9pt;mso-wrap-distance-bottom:0;mso-position-horizontal:absolute;mso-position-horizontal-relative:margin;mso-position-vertical:absolute;mso-position-vertical-relative:text;mso-width-percent:0;mso-height-percent:0;mso-width-relative:margin;mso-height-relative:margin" o:spid="_x0000_s1026" strokecolor="#5b9bd5 [3204]" strokeweight="3pt" from="177.4pt,13.75pt" to="232.15pt,30.25pt" w14:anchorId="651459DB" o:gfxdata="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">
                 <v:stroke joinstyle="miter"/>
@@ -1857,7 +1747,7 @@
               </wp:anchor>
             </w:drawing>
           </mc:Choice>
-          <mc:Fallback>
+          <mc:Fallback xmlns:a14="http://schemas.microsoft.com/office/drawing/2010/main" xmlns:pic="http://schemas.openxmlformats.org/drawingml/2006/picture" xmlns:a="http://schemas.openxmlformats.org/drawingml/2006/main">
             <w:pict w14:anchorId="6428E268">
               <v:line id="Gerader Verbinder 13" style="position:absolute;flip:y;z-index:251667456;visibility:visible;mso-wrap-style:square;mso-width-percent:0;mso-height-percent:0;mso-wrap-distance-left:9pt;mso-wrap-distance-top:0;mso-wrap-distance-right:9pt;mso-wrap-distance-bottom:0;mso-position-horizontal:absolute;mso-position-horizontal-relative:margin;mso-position-vertical:absolute;mso-position-vertical-relative:text;mso-width-percent:0;mso-height-percent:0;mso-width-relative:margin;mso-height-relative:margin" o:spid="_x0000_s1026" strokecolor="#5b9bd5 [3204]" strokeweight="3pt" from="175.9pt,2.5pt" to="203.65pt,7pt" w14:anchorId="5DC0943E" o:gfxdata="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">
                 <v:stroke joinstyle="miter"/>
@@ -1943,7 +1833,7 @@
               </wp:anchor>
             </w:drawing>
           </mc:Choice>
-          <mc:Fallback>
+          <mc:Fallback xmlns:a14="http://schemas.microsoft.com/office/drawing/2010/main" xmlns:pic="http://schemas.openxmlformats.org/drawingml/2006/picture" xmlns:a="http://schemas.openxmlformats.org/drawingml/2006/main">
             <w:pict w14:anchorId="7DB5DC54">
               <v:line id="Gerader Verbinder 14" style="position:absolute;flip:y;z-index:251668480;visibility:visible;mso-wrap-style:square;mso-width-percent:0;mso-height-percent:0;mso-wrap-distance-left:9pt;mso-wrap-distance-top:0;mso-wrap-distance-right:9pt;mso-wrap-distance-bottom:0;mso-position-horizontal:absolute;mso-position-horizontal-relative:margin;mso-position-vertical:absolute;mso-position-vertical-relative:text;mso-width-percent:0;mso-height-percent:0;mso-width-relative:margin;mso-height-relative:margin" o:spid="_x0000_s1026" strokecolor="#5b9bd5 [3204]" strokeweight="3pt" from="177.4pt,2.55pt" to="285.4pt,7.05pt" w14:anchorId="75F503C4" o:gfxdata="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">
                 <v:stroke joinstyle="miter"/>
@@ -2015,7 +1905,7 @@
               </wp:anchor>
             </w:drawing>
           </mc:Choice>
-          <mc:Fallback>
+          <mc:Fallback xmlns:a14="http://schemas.microsoft.com/office/drawing/2010/main" xmlns:pic="http://schemas.openxmlformats.org/drawingml/2006/picture" xmlns:a="http://schemas.openxmlformats.org/drawingml/2006/main">
             <w:pict w14:anchorId="5C86D833">
               <v:line id="Gerader Verbinder 15" style="position:absolute;z-index:251669504;visibility:visible;mso-wrap-style:square;mso-width-percent:0;mso-height-percent:0;mso-wrap-distance-left:9pt;mso-wrap-distance-top:0;mso-wrap-distance-right:9pt;mso-wrap-distance-bottom:0;mso-position-horizontal:absolute;mso-position-horizontal-relative:margin;mso-position-vertical:absolute;mso-position-vertical-relative:text;mso-width-percent:0;mso-height-percent:0;mso-width-relative:margin;mso-height-relative:margin" o:spid="_x0000_s1026" strokecolor="#5b9bd5 [3204]" strokeweight="3pt" from="176.65pt,20.55pt" to="210.4pt,28.05pt" w14:anchorId="5ABF9CCA" o:gfxdata="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">
                 <v:stroke joinstyle="miter"/>
@@ -2036,11 +1926,6 @@
           <w:lang w:val="de-DE"/>
         </w:rPr>
         <w:br/>
-      </w:r>
-      <w:r>
-        <w:rPr>
-          <w:lang w:val="de-DE"/>
-        </w:rPr>
         <w:t>Bild der Insel</w:t>
       </w:r>
     </w:p>
@@ -2210,7 +2095,7 @@
               </wp:anchor>
             </w:drawing>
           </mc:Choice>
-          <mc:Fallback>
+          <mc:Fallback xmlns:a14="http://schemas.microsoft.com/office/drawing/2010/main" xmlns:pic="http://schemas.openxmlformats.org/drawingml/2006/picture" xmlns:a="http://schemas.openxmlformats.org/drawingml/2006/main">
             <w:pict w14:anchorId="3B8D03DB">
               <v:line id="Gerader Verbinder 18" style="position:absolute;flip:y;z-index:251672576;visibility:visible;mso-wrap-style:square;mso-width-percent:0;mso-height-percent:0;mso-wrap-distance-left:9pt;mso-wrap-distance-top:0;mso-wrap-distance-right:9pt;mso-wrap-distance-bottom:0;mso-position-horizontal:absolute;mso-position-horizontal-relative:margin;mso-position-vertical:absolute;mso-position-vertical-relative:text;mso-width-percent:0;mso-height-percent:0;mso-width-relative:margin;mso-height-relative:margin" o:spid="_x0000_s1026" strokecolor="#5b9bd5 [3204]" strokeweight="3pt" from="235.15pt,6.4pt" to="277.15pt,6.4pt" w14:anchorId="356FA25B" o:gfxdata="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">
                 <v:stroke joinstyle="miter"/>
@@ -2296,7 +2181,7 @@
               </wp:anchor>
             </w:drawing>
           </mc:Choice>
-          <mc:Fallback>
+          <mc:Fallback xmlns:a14="http://schemas.microsoft.com/office/drawing/2010/main" xmlns:pic="http://schemas.openxmlformats.org/drawingml/2006/picture" xmlns:a="http://schemas.openxmlformats.org/drawingml/2006/main">
             <w:pict w14:anchorId="28AA1606">
               <v:line id="Gerader Verbinder 19" style="position:absolute;z-index:251673600;visibility:visible;mso-wrap-style:square;mso-width-percent:0;mso-height-percent:0;mso-wrap-distance-left:9pt;mso-wrap-distance-top:0;mso-wrap-distance-right:9pt;mso-wrap-distance-bottom:0;mso-position-horizontal:absolute;mso-position-horizontal-relative:margin;mso-position-vertical:absolute;mso-position-vertical-relative:text;mso-width-percent:0;mso-height-percent:0;mso-width-relative:margin;mso-height-relative:margin" o:spid="_x0000_s1026" strokecolor="#5b9bd5 [3204]" strokeweight="3pt" from="236.65pt,6.45pt" to="271.9pt,7.95pt" w14:anchorId="5107E1E1" o:gfxdata="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">
                 <v:stroke joinstyle="miter"/>
@@ -2368,7 +2253,7 @@
               </wp:anchor>
             </w:drawing>
           </mc:Choice>
-          <mc:Fallback>
+          <mc:Fallback xmlns:a14="http://schemas.microsoft.com/office/drawing/2010/main" xmlns:pic="http://schemas.openxmlformats.org/drawingml/2006/picture" xmlns:a="http://schemas.openxmlformats.org/drawingml/2006/main">
             <w:pict w14:anchorId="1F7C7A5D">
               <v:line id="Gerader Verbinder 20" style="position:absolute;z-index:251674624;visibility:visible;mso-wrap-style:square;mso-width-percent:0;mso-height-percent:0;mso-wrap-distance-left:9pt;mso-wrap-distance-top:0;mso-wrap-distance-right:9pt;mso-wrap-distance-bottom:0;mso-position-horizontal:absolute;mso-position-horizontal-relative:margin;mso-position-vertical:absolute;mso-position-vertical-relative:text;mso-width-percent:0;mso-height-percent:0;mso-width-relative:margin;mso-height-relative:margin" o:spid="_x0000_s1026" strokecolor="#5b9bd5 [3204]" strokeweight="3pt" from="236.65pt,22.95pt" to="273.4pt,28.95pt" w14:anchorId="26243327" o:gfxdata="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">
                 <v:stroke joinstyle="miter"/>
@@ -2389,11 +2274,6 @@
           <w:lang w:val="de-DE"/>
         </w:rPr>
         <w:br/>
-      </w:r>
-      <w:r>
-        <w:rPr>
-          <w:lang w:val="de-DE"/>
-        </w:rPr>
         <w:t>Bezeichnung und Beschreibung der Gruppe</w:t>
       </w:r>
     </w:p>
@@ -2466,7 +2346,7 @@
               </wp:anchor>
             </w:drawing>
           </mc:Choice>
-          <mc:Fallback>
+          <mc:Fallback xmlns:a14="http://schemas.microsoft.com/office/drawing/2010/main" xmlns:pic="http://schemas.openxmlformats.org/drawingml/2006/picture" xmlns:a="http://schemas.openxmlformats.org/drawingml/2006/main">
             <w:pict w14:anchorId="4067E68C">
               <v:line id="Gerader Verbinder 21" style="position:absolute;z-index:251675648;visibility:visible;mso-wrap-style:square;mso-width-percent:0;mso-height-percent:0;mso-wrap-distance-left:9pt;mso-wrap-distance-top:0;mso-wrap-distance-right:9pt;mso-wrap-distance-bottom:0;mso-position-horizontal:absolute;mso-position-horizontal-relative:margin;mso-position-vertical:absolute;mso-position-vertical-relative:text;mso-width-percent:0;mso-height-percent:0;mso-width-relative:margin;mso-height-relative:margin" o:spid="_x0000_s1026" strokecolor="#5b9bd5 [3204]" strokeweight="3pt" from="237.4pt,11.45pt" to="288.4pt,12.95pt" w14:anchorId="3826590B" o:gfxdata="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">
                 <v:stroke joinstyle="miter"/>
@@ -2538,7 +2418,7 @@
               </wp:anchor>
             </w:drawing>
           </mc:Choice>
-          <mc:Fallback>
+          <mc:Fallback xmlns:a14="http://schemas.microsoft.com/office/drawing/2010/main" xmlns:pic="http://schemas.openxmlformats.org/drawingml/2006/picture" xmlns:a="http://schemas.openxmlformats.org/drawingml/2006/main">
             <w:pict w14:anchorId="6121EFEF">
               <v:line id="Gerader Verbinder 22" style="position:absolute;flip:y;z-index:251676672;visibility:visible;mso-wrap-style:square;mso-width-percent:0;mso-height-percent:0;mso-wrap-distance-left:9pt;mso-wrap-distance-top:0;mso-wrap-distance-right:9pt;mso-wrap-distance-bottom:0;mso-position-horizontal:absolute;mso-position-horizontal-relative:margin;mso-position-vertical:absolute;mso-position-vertical-relative:text;mso-width-percent:0;mso-height-percent:0;mso-width-relative:margin;mso-height-relative:margin" o:spid="_x0000_s1026" strokecolor="#5b9bd5 [3204]" strokeweight="3pt" from="238.15pt,2.45pt" to="348.4pt,34.7pt" w14:anchorId="019D0654" o:gfxdata="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">
                 <v:stroke joinstyle="miter"/>
@@ -2559,11 +2439,6 @@
           <w:lang w:val="de-DE"/>
         </w:rPr>
         <w:br/>
-      </w:r>
-      <w:r>
-        <w:rPr>
-          <w:lang w:val="de-DE"/>
-        </w:rPr>
         <w:t xml:space="preserve">  </w:t>
       </w:r>
       <w:r>
@@ -2571,11 +2446,6 @@
           <w:lang w:val="de-DE"/>
         </w:rPr>
         <w:br/>
-      </w:r>
-      <w:r>
-        <w:rPr>
-          <w:lang w:val="de-DE"/>
-        </w:rPr>
         <w:t>Icon der Sammlung</w:t>
       </w:r>
     </w:p>
@@ -2767,7 +2637,7 @@
               </wp:anchor>
             </w:drawing>
           </mc:Choice>
-          <mc:Fallback>
+          <mc:Fallback xmlns:a14="http://schemas.microsoft.com/office/drawing/2010/main" xmlns:pic="http://schemas.openxmlformats.org/drawingml/2006/picture" xmlns:a="http://schemas.openxmlformats.org/drawingml/2006/main">
             <w:pict w14:anchorId="6DCB6536">
               <v:line id="Gerader Verbinder 23" style="position:absolute;z-index:251677696;visibility:visible;mso-wrap-style:square;mso-width-percent:0;mso-height-percent:0;mso-wrap-distance-left:9pt;mso-wrap-distance-top:0;mso-wrap-distance-right:9pt;mso-wrap-distance-bottom:0;mso-position-horizontal:absolute;mso-position-horizontal-relative:margin;mso-position-vertical:absolute;mso-position-vertical-relative:text;mso-width-percent:0;mso-height-percent:0;mso-width-relative:margin;mso-height-relative:margin" o:spid="_x0000_s1026" strokecolor="#5b9bd5 [3204]" strokeweight="3pt" from="178.15pt,4.3pt" to="234.4pt,18.55pt" w14:anchorId="69E6935F" o:gfxdata="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">
                 <v:stroke joinstyle="miter"/>
@@ -2853,7 +2723,7 @@
               </wp:anchor>
             </w:drawing>
           </mc:Choice>
-          <mc:Fallback>
+          <mc:Fallback xmlns:a14="http://schemas.microsoft.com/office/drawing/2010/main" xmlns:pic="http://schemas.openxmlformats.org/drawingml/2006/picture" xmlns:a="http://schemas.openxmlformats.org/drawingml/2006/main">
             <w:pict w14:anchorId="2185B876">
               <v:line id="Gerader Verbinder 25" style="position:absolute;z-index:251679744;visibility:visible;mso-wrap-style:square;mso-width-percent:0;mso-height-percent:0;mso-wrap-distance-left:9pt;mso-wrap-distance-top:0;mso-wrap-distance-right:9pt;mso-wrap-distance-bottom:0;mso-position-horizontal:absolute;mso-position-horizontal-relative:margin;mso-position-vertical:absolute;mso-position-vertical-relative:text;mso-width-percent:0;mso-height-percent:0;mso-width-relative:margin;mso-height-relative:margin" o:spid="_x0000_s1026" strokecolor="#5b9bd5 [3204]" strokeweight="3pt" from="176.65pt,23.05pt" to="291.4pt,35.8pt" w14:anchorId="0F70AF7F" o:gfxdata="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">
                 <v:stroke joinstyle="miter"/>
@@ -2925,7 +2795,7 @@
               </wp:anchor>
             </w:drawing>
           </mc:Choice>
-          <mc:Fallback>
+          <mc:Fallback xmlns:a14="http://schemas.microsoft.com/office/drawing/2010/main" xmlns:pic="http://schemas.openxmlformats.org/drawingml/2006/picture" xmlns:a="http://schemas.openxmlformats.org/drawingml/2006/main">
             <w:pict w14:anchorId="68E7022C">
               <v:line id="Gerader Verbinder 24" style="position:absolute;z-index:251678720;visibility:visible;mso-wrap-style:square;mso-width-percent:0;mso-height-percent:0;mso-wrap-distance-left:9pt;mso-wrap-distance-top:0;mso-wrap-distance-right:9pt;mso-wrap-distance-bottom:0;mso-position-horizontal:absolute;mso-position-horizontal-relative:margin;mso-position-vertical:absolute;mso-position-vertical-relative:text;mso-width-percent:0;mso-height-percent:0;mso-width-relative:margin;mso-height-relative:margin" o:spid="_x0000_s1026" strokecolor="#5b9bd5 [3204]" strokeweight="3pt" from="176.65pt,2.05pt" to="223.15pt,20.8pt" w14:anchorId="5C4D6BD4" o:gfxdata="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">
                 <v:stroke joinstyle="miter"/>
@@ -2946,11 +2816,6 @@
           <w:lang w:val="de-DE"/>
         </w:rPr>
         <w:br/>
-      </w:r>
-      <w:r>
-        <w:rPr>
-          <w:lang w:val="de-DE"/>
-        </w:rPr>
         <w:t>Video zu Feenseelen der Insel</w:t>
       </w:r>
     </w:p>
@@ -2999,71 +2864,45 @@
         <w:t>Fragen</w:t>
       </w:r>
       <w:r>
-        <w:t xml:space="preserve"> / </w:t>
-      </w:r>
-      <w:r>
-        <w:t>Vermutungen</w:t>
-      </w:r>
-    </w:p>
-    <w:p>
-      <w:r>
-        <w:rPr>
-          <w:b w:val="1"/>
-          <w:bCs w:val="1"/>
+        <w:t xml:space="preserve"> / Vermutungen</w:t>
+      </w:r>
+    </w:p>
+    <w:p>
+      <w:r>
+        <w:rPr>
+          <w:b/>
+          <w:bCs/>
         </w:rPr>
         <w:t>Frage 1</w:t>
       </w:r>
       <w:r>
-        <w:rPr/>
-        <w:t>: Sind alle Collections vorhanden und Up-</w:t>
-      </w:r>
-      <w:r>
-        <w:rPr/>
-        <w:t>to</w:t>
-      </w:r>
-      <w:r>
-        <w:rPr/>
-        <w:t>-Date?</w:t>
-      </w:r>
-    </w:p>
-    <w:p>
-      <w:r>
-        <w:rPr>
-          <w:b w:val="1"/>
-          <w:bCs w:val="1"/>
+        <w:t>: Sind alle Collections vorhanden und Up-to-Date?</w:t>
+      </w:r>
+    </w:p>
+    <w:p>
+      <w:r>
+        <w:rPr>
+          <w:b/>
+          <w:bCs/>
         </w:rPr>
         <w:t>Frage 2</w:t>
       </w:r>
       <w:r>
-        <w:rPr/>
         <w:t>: Kann der Benutzer Informationen zu allen Feenseelen einsehen?</w:t>
       </w:r>
     </w:p>
     <w:p>
       <w:r>
         <w:rPr>
-          <w:b w:val="1"/>
-          <w:bCs w:val="1"/>
-        </w:rPr>
-        <w:t xml:space="preserve">Frage </w:t>
-      </w:r>
-      <w:r>
-        <w:rPr>
-          <w:b w:val="1"/>
-          <w:bCs w:val="1"/>
-        </w:rPr>
-        <w:t>3</w:t>
-      </w:r>
-      <w:r>
-        <w:rPr/>
-        <w:t xml:space="preserve">: </w:t>
-      </w:r>
-      <w:r>
-        <w:rPr/>
-        <w:t xml:space="preserve">Kann man zu </w:t>
-      </w:r>
-      <w:r>
-        <w:rPr/>
+          <w:b/>
+          <w:bCs/>
+        </w:rPr>
+        <w:t>Frage 3</w:t>
+      </w:r>
+      <w:r>
+        <w:t xml:space="preserve">: Kann man zu </w:t>
+      </w:r>
+      <w:r>
         <w:t>den Inseln die verschiedenen Anforderungen und Highlights sehen?</w:t>
       </w:r>
     </w:p>
@@ -3086,25 +2925,7 @@
       </w:r>
       <w:r>
         <w:br/>
-      </w:r>
-      <w:r>
-        <w:t xml:space="preserve">Wir überlegen uns eine Lösung wie </w:t>
-      </w:r>
-      <w:proofErr w:type="spellStart"/>
-      <w:r>
-        <w:t>z.B</w:t>
-      </w:r>
-      <w:proofErr w:type="spellEnd"/>
-      <w:r>
-        <w:t xml:space="preserve"> eine Such/Filter Option oder eine auf-/</w:t>
-      </w:r>
-      <w:proofErr w:type="spellStart"/>
-      <w:r>
-        <w:t>zuklapp</w:t>
-      </w:r>
-      <w:proofErr w:type="spellEnd"/>
-      <w:r>
-        <w:t>-Funktion einzelner Collection Übergruppen.</w:t>
+        <w:t>Wir überlegen uns eine Lösung wie z.B eine Such/Filter Option oder eine auf-/zuklapp-Funktion einzelner Collection Übergruppen.</w:t>
       </w:r>
     </w:p>
     <w:p>
@@ -3112,19 +2933,7 @@
         <w:rPr>
           <w:b/>
         </w:rPr>
-        <w:t xml:space="preserve">Vermutung </w:t>
-      </w:r>
-      <w:r>
-        <w:rPr>
-          <w:b/>
-        </w:rPr>
-        <w:t>2</w:t>
-      </w:r>
-      <w:r>
-        <w:rPr>
-          <w:b/>
-        </w:rPr>
-        <w:t>:</w:t>
+        <w:t>Vermutung 2:</w:t>
       </w:r>
     </w:p>
     <w:p>
@@ -3136,8 +2945,6 @@
       </w:r>
       <w:r>
         <w:br/>
-      </w:r>
-      <w:r>
         <w:t xml:space="preserve">Falls dies der Fall </w:t>
       </w:r>
       <w:r>
@@ -3159,10 +2966,7 @@
         <w:t>Studienkonzepte (Use Cases</w:t>
       </w:r>
       <w:r>
-        <w:t xml:space="preserve"> / </w:t>
-      </w:r>
-      <w:r>
-        <w:t>User Scenarios</w:t>
+        <w:t xml:space="preserve"> / User Scenarios</w:t>
       </w:r>
       <w:r>
         <w:t>)</w:t>
@@ -3209,42 +3013,24 @@
       </w:r>
       <w:r>
         <w:br/>
-      </w:r>
-      <w:r>
-        <w:t xml:space="preserve">User: </w:t>
-      </w:r>
-      <w:proofErr w:type="spellStart"/>
-      <w:r>
-        <w:t>Sky</w:t>
+        <w:t>User: Sky</w:t>
       </w:r>
       <w:r>
         <w:t>b</w:t>
       </w:r>
       <w:r>
-        <w:t>lock</w:t>
-      </w:r>
-      <w:proofErr w:type="spellEnd"/>
-      <w:r>
-        <w:t>-Spieler</w:t>
-      </w:r>
-    </w:p>
-    <w:p>
-      <w:r>
-        <w:t xml:space="preserve">Der </w:t>
-      </w:r>
-      <w:proofErr w:type="spellStart"/>
-      <w:r>
-        <w:t>Sky</w:t>
+        <w:t>lock-Spieler</w:t>
+      </w:r>
+    </w:p>
+    <w:p>
+      <w:r>
+        <w:t>Der Sky</w:t>
       </w:r>
       <w:r>
         <w:t>b</w:t>
       </w:r>
       <w:r>
-        <w:t>lock</w:t>
-      </w:r>
-      <w:proofErr w:type="spellEnd"/>
-      <w:r>
-        <w:t xml:space="preserve">-Spieler entdeckt eine neue Collection und möchte wissen, was man in dieser Collection freischalten kann. Dazu geht er auf unsere Website und </w:t>
+        <w:t xml:space="preserve">lock-Spieler entdeckt eine neue Collection und möchte wissen, was man in dieser Collection freischalten kann. Dazu geht er auf unsere Website und </w:t>
       </w:r>
       <w:r>
         <w:t>geht auf die Collections Seite.</w:t>
@@ -3280,8 +3066,6 @@
       </w:r>
       <w:r>
         <w:br/>
-      </w:r>
-      <w:r>
         <w:t xml:space="preserve">Aufgabe 2 (spezifische Aufgabe): </w:t>
       </w:r>
       <w:r>
@@ -3298,8 +3082,6 @@
       </w:r>
       <w:r>
         <w:br/>
-      </w:r>
-      <w:r>
         <w:t xml:space="preserve">Aufgabe 3: </w:t>
       </w:r>
       <w:r>
@@ -3328,51 +3110,34 @@
       </w:r>
       <w:r>
         <w:br/>
-      </w:r>
-      <w:r>
         <w:t>User: Neuer Spieler</w:t>
       </w:r>
     </w:p>
     <w:p>
       <w:r>
+        <w:t>Ein neuer Spieler interessiert sich für den Spielmodus und möchte dazu mehr erfahren. Er geht auf unsere Website und liest sich die Beschreibung des Spielmodus. Er weiss nun um was es in Skyblock geht und überlegt sich den Spielmodus auszuprobieren.</w:t>
+      </w:r>
+      <w:r>
+        <w:t xml:space="preserve"> </w:t>
+      </w:r>
+    </w:p>
+    <w:p>
+      <w:r>
+        <w:t>Aufgabe 1 (allgemeine Aufgabe): Der Benutzer findet die Inseln Seite und kann diese öffnen</w:t>
+      </w:r>
+      <w:r>
+        <w:br/>
+        <w:t xml:space="preserve">Aufgabe 2 (spezifische Aufgabe): </w:t>
+      </w:r>
+      <w:r>
+        <w:t xml:space="preserve">Der Benutzer findet eine kurze Beschreibung des Spielmodus und </w:t>
+      </w:r>
+      <w:r>
         <w:lastRenderedPageBreak/>
-        <w:t xml:space="preserve">Ein neuer Spieler interessiert sich für den Spielmodus und möchte dazu mehr erfahren. Er geht auf unsere Website und liest sich die Beschreibung des Spielmodus. Er weiss nun um was es in </w:t>
-      </w:r>
-      <w:proofErr w:type="spellStart"/>
-      <w:r>
-        <w:t>Skyblock</w:t>
-      </w:r>
-      <w:proofErr w:type="spellEnd"/>
-      <w:r>
-        <w:t xml:space="preserve"> geht und überlegt sich den Spielmodus auszuprobieren.</w:t>
-      </w:r>
-      <w:r>
-        <w:t xml:space="preserve"> </w:t>
-      </w:r>
-    </w:p>
-    <w:p>
-      <w:r>
-        <w:t xml:space="preserve">Aufgabe 1 (allgemeine Aufgabe): Der Benutzer findet die </w:t>
-      </w:r>
-      <w:r>
-        <w:t>Inseln</w:t>
-      </w:r>
-      <w:r>
-        <w:t xml:space="preserve"> Seite und kann diese öffnen</w:t>
+        <w:t>kann sich darauf vorstellen, um was es in dem Spielmodus geht</w:t>
       </w:r>
       <w:r>
         <w:br/>
-      </w:r>
-      <w:r>
-        <w:t xml:space="preserve">Aufgabe 2 (spezifische Aufgabe): </w:t>
-      </w:r>
-      <w:r>
-        <w:t>Der Benutzer findet eine kurze Beschreibung des Spielmodus und kann sich darauf vorstellen, um was es in dem Spielmodus geht</w:t>
-      </w:r>
-      <w:r>
-        <w:br/>
-      </w:r>
-      <w:r>
         <w:t xml:space="preserve">Aufgabe 3: </w:t>
       </w:r>
       <w:r>
@@ -3392,219 +3157,154 @@
           <w:rStyle w:val="SchwacheHervorhebung"/>
           <w:b/>
         </w:rPr>
-        <w:t xml:space="preserve">Use Case </w:t>
-      </w:r>
-      <w:r>
-        <w:rPr>
-          <w:rStyle w:val="SchwacheHervorhebung"/>
+        <w:t>Use Case 3</w:t>
+      </w:r>
+    </w:p>
+    <w:p>
+      <w:r>
+        <w:t>Titel: Feenseelen finden</w:t>
+      </w:r>
+      <w:r>
+        <w:br/>
+        <w:t>User: Erfahrene</w:t>
+      </w:r>
+      <w:r>
+        <w:t>r Spieler</w:t>
+      </w:r>
+    </w:p>
+    <w:p>
+      <w:r>
+        <w:t>Ein erfahrener Spieler hat sich beschlossen alle Feenseelen auf einer Insel</w:t>
+      </w:r>
+      <w:r>
+        <w:t xml:space="preserve"> zu suchen. Jedoch braucht er dazu Hilfe </w:t>
+      </w:r>
+      <w:r>
+        <w:t xml:space="preserve">und besucht unsere Website. Er öffnet unsere Website und findet unter der Feenseelen Seite, alle nötigen Informationen. </w:t>
+      </w:r>
+      <w:r>
+        <w:t>Bei Bedarf</w:t>
+      </w:r>
+      <w:r>
+        <w:t xml:space="preserve"> kann </w:t>
+      </w:r>
+      <w:r>
+        <w:t>er sich die Videos von jeder Insel anschauen.</w:t>
+      </w:r>
+    </w:p>
+    <w:p>
+      <w:r>
+        <w:t xml:space="preserve">Aufgabe 1 (allgemeine Aufgabe): </w:t>
+      </w:r>
+      <w:r>
+        <w:t>Die Verlinkung zwischen allen Seiten funktioniert</w:t>
+      </w:r>
+      <w:r>
+        <w:br/>
+      </w:r>
+      <w:r>
+        <w:t xml:space="preserve">Aufgabe 2 (spezifische Aufgabe): </w:t>
+      </w:r>
+      <w:r>
+        <w:t>Der Benutzer kann ein Video zu einer bestimmten Insel mit den Feenseelen abspielen</w:t>
+      </w:r>
+      <w:r>
+        <w:br/>
+      </w:r>
+      <w:r>
+        <w:t>Aufgabe 3: Jede Feenseele ist in den Videos</w:t>
+      </w:r>
+      <w:r>
+        <w:t xml:space="preserve"> zu finden und nach Insel gruppiert</w:t>
+      </w:r>
+    </w:p>
+    <w:p>
+      <w:r>
+        <w:br w:type="page"/>
+      </w:r>
+    </w:p>
+    <w:p>
+      <w:pPr>
+        <w:pStyle w:val="Titel"/>
+      </w:pPr>
+      <w:r>
+        <w:lastRenderedPageBreak/>
+        <w:t>Umsetzung II</w:t>
+      </w:r>
+    </w:p>
+    <w:p>
+      <w:pPr>
+        <w:rPr>
           <w:b/>
-        </w:rPr>
-        <w:t>3</w:t>
-      </w:r>
-    </w:p>
-    <w:p>
-      <w:r>
-        <w:t xml:space="preserve">Titel: </w:t>
-      </w:r>
-      <w:r>
-        <w:t>Feenseelen finden</w:t>
-      </w:r>
-      <w:r>
-        <w:br/>
-      </w:r>
-      <w:r>
-        <w:t xml:space="preserve">User: </w:t>
-      </w:r>
-      <w:r>
-        <w:t>Erfahrene</w:t>
-      </w:r>
-      <w:r>
-        <w:t>r Spieler</w:t>
-      </w:r>
-    </w:p>
-    <w:p>
-      <w:r>
-        <w:t>Ein erfahrener Spieler hat sich beschlossen alle Feenseelen auf einer Insel</w:t>
-      </w:r>
-      <w:r>
-        <w:t xml:space="preserve"> zu suchen. Jedoch braucht er dazu Hilfe </w:t>
-      </w:r>
-      <w:r>
-        <w:t xml:space="preserve">und besucht unsere Website. Er öffnet unsere Website und findet unter der Feenseelen Seite, alle nötigen Informationen. </w:t>
-      </w:r>
-      <w:r>
-        <w:t>Bei Bedarf</w:t>
-      </w:r>
-      <w:r>
-        <w:t xml:space="preserve"> kann </w:t>
-      </w:r>
-      <w:r>
-        <w:t>er sich die Videos von jeder Insel anschauen.</w:t>
-      </w:r>
-    </w:p>
-    <w:p>
-      <w:r>
-        <w:rPr/>
-        <w:t xml:space="preserve">Aufgabe 1 (allgemeine Aufgabe): </w:t>
-      </w:r>
-      <w:r>
-        <w:rPr/>
-        <w:t>Die Verlinkung zwischen allen Seiten funktioniert</w:t>
-      </w:r>
-      <w:r>
-        <w:br/>
-      </w:r>
-      <w:r>
-        <w:rPr/>
-        <w:t xml:space="preserve">Aufgabe 2 (spezifische Aufgabe): </w:t>
-      </w:r>
-      <w:r>
-        <w:rPr/>
-        <w:t>Der Benutzer kann ein Video zu einer bestimmten Insel mit den Feenseelen abspielen</w:t>
-      </w:r>
-      <w:r>
-        <w:br/>
-      </w:r>
-      <w:r>
-        <w:rPr/>
-        <w:t>Aufgabe 3: Jede Feenseele ist in den Videos</w:t>
-      </w:r>
-      <w:r>
-        <w:rPr/>
-        <w:t xml:space="preserve"> zu finden und nach Insel gruppiert</w:t>
-      </w:r>
-    </w:p>
-    <w:p>
-      <w:r>
-        <w:br w:type="page"/>
-      </w:r>
-    </w:p>
-    <w:p>
-      <w:pPr>
-        <w:pStyle w:val="Titel"/>
-      </w:pPr>
-      <w:r>
-        <w:rPr/>
-        <w:t>Umsetzung II</w:t>
-      </w:r>
-    </w:p>
-    <w:p>
-      <w:pPr>
-        <w:pStyle w:val="Standard"/>
-        <w:rPr>
-          <w:b w:val="1"/>
-          <w:bCs w:val="1"/>
-        </w:rPr>
-      </w:pPr>
-    </w:p>
-    <w:p>
-      <w:pPr>
-        <w:pStyle w:val="Standard"/>
-      </w:pPr>
-      <w:r>
-        <w:rPr>
-          <w:b w:val="1"/>
-          <w:bCs w:val="1"/>
-        </w:rPr>
-        <w:t xml:space="preserve">Wichtig: Wenn Sie dieses Projekt von GitHub herunterladen bitte in der Paket-Manager-Konsole folgende Befehle eingeben um das Projekt zum </w:t>
-      </w:r>
-      <w:proofErr w:type="gramStart"/>
-      <w:r>
-        <w:rPr>
-          <w:b w:val="1"/>
-          <w:bCs w:val="1"/>
-        </w:rPr>
-        <w:t>laufen</w:t>
-      </w:r>
-      <w:proofErr w:type="gramEnd"/>
-      <w:r>
-        <w:rPr>
-          <w:b w:val="1"/>
-          <w:bCs w:val="1"/>
-        </w:rPr>
-        <w:t xml:space="preserve"> zu bringen:</w:t>
-      </w:r>
-    </w:p>
-    <w:p>
-      <w:pPr>
-        <w:pStyle w:val="Standard"/>
-        <w:rPr>
-          <w:b w:val="1"/>
-          <w:bCs w:val="1"/>
-        </w:rPr>
-      </w:pPr>
-      <w:r>
-        <w:rPr>
-          <w:b w:val="1"/>
-          <w:bCs w:val="1"/>
+          <w:bCs/>
+        </w:rPr>
+      </w:pPr>
+    </w:p>
+    <w:p>
+      <w:r>
+        <w:rPr>
+          <w:b/>
+          <w:bCs/>
+        </w:rPr>
+        <w:t>Wichtig: Wenn Sie dieses Projekt von GitHub herunterladen bitte in der Paket-Manager-Konsole folgende Befehle eingeben um das Projekt zum laufen zu bringen:</w:t>
+      </w:r>
+    </w:p>
+    <w:p>
+      <w:pPr>
+        <w:rPr>
+          <w:b/>
+          <w:bCs/>
+        </w:rPr>
+      </w:pPr>
+      <w:r>
+        <w:rPr>
+          <w:b/>
+          <w:bCs/>
         </w:rPr>
         <w:t>Install-Package Microsoft.EntityFrameworkCore.Design</w:t>
       </w:r>
     </w:p>
     <w:p>
       <w:pPr>
-        <w:pStyle w:val="Standard"/>
-        <w:rPr>
-          <w:b w:val="1"/>
-          <w:bCs w:val="1"/>
-        </w:rPr>
-      </w:pPr>
-      <w:proofErr w:type="spellStart"/>
-      <w:r>
-        <w:rPr>
-          <w:b w:val="1"/>
-          <w:bCs w:val="1"/>
-        </w:rPr>
-        <w:t>Install</w:t>
-      </w:r>
-      <w:proofErr w:type="spellEnd"/>
-      <w:r>
-        <w:rPr>
-          <w:b w:val="1"/>
-          <w:bCs w:val="1"/>
-        </w:rPr>
-        <w:t>-Package Microsoft.EntityFrameworkCore.SqlServer</w:t>
-      </w:r>
-    </w:p>
-    <w:p>
-      <w:pPr>
-        <w:pStyle w:val="Standard"/>
-        <w:rPr>
-          <w:b w:val="1"/>
-          <w:bCs w:val="1"/>
-        </w:rPr>
-      </w:pPr>
-      <w:r>
-        <w:rPr>
-          <w:b w:val="1"/>
-          <w:bCs w:val="1"/>
+        <w:rPr>
+          <w:b/>
+          <w:bCs/>
+        </w:rPr>
+      </w:pPr>
+      <w:r>
+        <w:rPr>
+          <w:b/>
+          <w:bCs/>
+        </w:rPr>
+        <w:t>Install-Package Microsoft.EntityFrameworkCore.SqlServer</w:t>
+      </w:r>
+    </w:p>
+    <w:p>
+      <w:pPr>
+        <w:rPr>
+          <w:b/>
+          <w:bCs/>
+        </w:rPr>
+      </w:pPr>
+      <w:r>
+        <w:rPr>
+          <w:b/>
+          <w:bCs/>
         </w:rPr>
         <w:t>Update-Database</w:t>
       </w:r>
     </w:p>
-    <w:p>
-      <w:pPr>
-        <w:pStyle w:val="Standard"/>
-      </w:pPr>
-    </w:p>
-    <w:p>
-      <w:pPr>
-        <w:pStyle w:val="Standard"/>
-      </w:pPr>
-      <w:r>
-        <w:rPr/>
+    <w:p/>
+    <w:p>
+      <w:r>
         <w:t>Wir haben für unser Projekt das ASP.NET Core Framework benutzt und haben uns an dem Tutorial von Microsoft orientiert.</w:t>
       </w:r>
     </w:p>
     <w:p>
-      <w:pPr>
-        <w:pStyle w:val="Standard"/>
-      </w:pPr>
-      <w:r>
-        <w:rPr/>
+      <w:r>
         <w:t xml:space="preserve">Link zum Tutorial: </w:t>
       </w:r>
-      <w:hyperlink r:id="R915fbc2a74b94089">
+      <w:hyperlink r:id="rId9">
         <w:r>
           <w:rPr>
             <w:rStyle w:val="Hyperlink"/>
@@ -3614,35 +3314,411 @@
       </w:hyperlink>
     </w:p>
     <w:p>
-      <w:pPr>
-        <w:pStyle w:val="Standard"/>
-      </w:pPr>
-      <w:r>
-        <w:rPr/>
+      <w:r>
         <w:t>Meinung zum Tutorial</w:t>
       </w:r>
     </w:p>
     <w:p>
-      <w:pPr>
-        <w:pStyle w:val="Standard"/>
-      </w:pPr>
-      <w:r>
-        <w:rPr/>
+      <w:r>
         <w:t>Das Tutorial ist eine gute Möglichkeit in ASP.NET einzusteigen und auch ein gute zum sich für ein Projekt zu orientieren da dieses Tutorial Schritt für Schritt die einzelnen Teile vom MVC-Pattern beschreibt und dadurch für so ein Projekt sehr hilfreich ist.</w:t>
       </w:r>
     </w:p>
     <w:p>
-      <w:pPr>
-        <w:pStyle w:val="Standard"/>
-      </w:pPr>
-    </w:p>
-    <w:p>
-      <w:pPr>
-        <w:pStyle w:val="Standard"/>
-      </w:pPr>
+      <w:r>
+        <w:br w:type="page"/>
+      </w:r>
+    </w:p>
+    <w:p>
+      <w:pPr>
+        <w:pStyle w:val="Titel"/>
+      </w:pPr>
+      <w:r>
+        <w:rPr>
+          <w:noProof/>
+        </w:rPr>
+        <w:lastRenderedPageBreak/>
+        <w:drawing>
+          <wp:anchor distT="0" distB="0" distL="114300" distR="114300" simplePos="0" relativeHeight="251680768" behindDoc="1" locked="0" layoutInCell="1" allowOverlap="1" wp14:anchorId="400B70C4" wp14:editId="23BE2094">
+            <wp:simplePos x="0" y="0"/>
+            <wp:positionH relativeFrom="margin">
+              <wp:align>center</wp:align>
+            </wp:positionH>
+            <wp:positionV relativeFrom="paragraph">
+              <wp:posOffset>484505</wp:posOffset>
+            </wp:positionV>
+            <wp:extent cx="6187518" cy="3346450"/>
+            <wp:effectExtent l="0" t="0" r="3810" b="6350"/>
+            <wp:wrapTight wrapText="bothSides">
+              <wp:wrapPolygon edited="0">
+                <wp:start x="0" y="0"/>
+                <wp:lineTo x="0" y="21518"/>
+                <wp:lineTo x="21547" y="21518"/>
+                <wp:lineTo x="21547" y="0"/>
+                <wp:lineTo x="0" y="0"/>
+              </wp:wrapPolygon>
+            </wp:wrapTight>
+            <wp:docPr id="3" name="Grafik 3"/>
+            <wp:cNvGraphicFramePr>
+              <a:graphicFrameLocks xmlns:a="http://schemas.openxmlformats.org/drawingml/2006/main" noChangeAspect="1"/>
+            </wp:cNvGraphicFramePr>
+            <a:graphic xmlns:a="http://schemas.openxmlformats.org/drawingml/2006/main">
+              <a:graphicData uri="http://schemas.openxmlformats.org/drawingml/2006/picture">
+                <pic:pic xmlns:pic="http://schemas.openxmlformats.org/drawingml/2006/picture">
+                  <pic:nvPicPr>
+                    <pic:cNvPr id="0" name="Picture 3"/>
+                    <pic:cNvPicPr>
+                      <a:picLocks noChangeAspect="1" noChangeArrowheads="1"/>
+                    </pic:cNvPicPr>
+                  </pic:nvPicPr>
+                  <pic:blipFill>
+                    <a:blip r:embed="rId10">
+                      <a:extLst>
+                        <a:ext uri="{28A0092B-C50C-407E-A947-70E740481C1C}">
+                          <a14:useLocalDpi xmlns:a14="http://schemas.microsoft.com/office/drawing/2010/main" val="0"/>
+                        </a:ext>
+                      </a:extLst>
+                    </a:blip>
+                    <a:srcRect/>
+                    <a:stretch>
+                      <a:fillRect/>
+                    </a:stretch>
+                  </pic:blipFill>
+                  <pic:spPr bwMode="auto">
+                    <a:xfrm>
+                      <a:off x="0" y="0"/>
+                      <a:ext cx="6187518" cy="3346450"/>
+                    </a:xfrm>
+                    <a:prstGeom prst="rect">
+                      <a:avLst/>
+                    </a:prstGeom>
+                    <a:noFill/>
+                    <a:ln>
+                      <a:noFill/>
+                    </a:ln>
+                  </pic:spPr>
+                </pic:pic>
+              </a:graphicData>
+            </a:graphic>
+          </wp:anchor>
+        </w:drawing>
+      </w:r>
+      <w:r>
+        <w:t>Umsetzung III</w:t>
+      </w:r>
+    </w:p>
+    <w:p>
+      <w:pPr>
+        <w:jc w:val="both"/>
+      </w:pPr>
+    </w:p>
+    <w:p>
+      <w:pPr>
+        <w:jc w:val="both"/>
+      </w:pPr>
+      <w:r>
+        <w:t>Der abstract Controller ist der Basis Controller, welcher von ASP.NET erzeugt wird.</w:t>
+      </w:r>
+    </w:p>
+    <w:p>
+      <w:pPr>
+        <w:jc w:val="both"/>
+        <w:rPr>
+          <w:b/>
+        </w:rPr>
+      </w:pPr>
+      <w:r>
+        <w:drawing>
+          <wp:anchor distT="0" distB="0" distL="114300" distR="114300" simplePos="0" relativeHeight="251681792" behindDoc="1" locked="0" layoutInCell="1" allowOverlap="1" wp14:anchorId="4BAB7DF3" wp14:editId="27B216E2">
+            <wp:simplePos x="0" y="0"/>
+            <wp:positionH relativeFrom="margin">
+              <wp:align>left</wp:align>
+            </wp:positionH>
+            <wp:positionV relativeFrom="paragraph">
+              <wp:posOffset>285115</wp:posOffset>
+            </wp:positionV>
+            <wp:extent cx="3994150" cy="627380"/>
+            <wp:effectExtent l="0" t="0" r="6350" b="1270"/>
+            <wp:wrapTight wrapText="bothSides">
+              <wp:wrapPolygon edited="0">
+                <wp:start x="0" y="0"/>
+                <wp:lineTo x="0" y="20988"/>
+                <wp:lineTo x="21531" y="20988"/>
+                <wp:lineTo x="21531" y="0"/>
+                <wp:lineTo x="0" y="0"/>
+              </wp:wrapPolygon>
+            </wp:wrapTight>
+            <wp:docPr id="1" name="Grafik 1" descr="Ein Bild, das Tisch enthält.&#10;&#10;Automatisch generierte Beschreibung"/>
+            <wp:cNvGraphicFramePr>
+              <a:graphicFrameLocks xmlns:a="http://schemas.openxmlformats.org/drawingml/2006/main" noChangeAspect="1"/>
+            </wp:cNvGraphicFramePr>
+            <a:graphic xmlns:a="http://schemas.openxmlformats.org/drawingml/2006/main">
+              <a:graphicData uri="http://schemas.openxmlformats.org/drawingml/2006/picture">
+                <pic:pic xmlns:pic="http://schemas.openxmlformats.org/drawingml/2006/picture">
+                  <pic:nvPicPr>
+                    <pic:cNvPr id="1" name="Grafik 1" descr="Ein Bild, das Tisch enthält.&#10;&#10;Automatisch generierte Beschreibung"/>
+                    <pic:cNvPicPr/>
+                  </pic:nvPicPr>
+                  <pic:blipFill>
+                    <a:blip r:embed="rId11">
+                      <a:extLst>
+                        <a:ext uri="{28A0092B-C50C-407E-A947-70E740481C1C}">
+                          <a14:useLocalDpi xmlns:a14="http://schemas.microsoft.com/office/drawing/2010/main" val="0"/>
+                        </a:ext>
+                      </a:extLst>
+                    </a:blip>
+                    <a:stretch>
+                      <a:fillRect/>
+                    </a:stretch>
+                  </pic:blipFill>
+                  <pic:spPr>
+                    <a:xfrm>
+                      <a:off x="0" y="0"/>
+                      <a:ext cx="3994150" cy="627380"/>
+                    </a:xfrm>
+                    <a:prstGeom prst="rect">
+                      <a:avLst/>
+                    </a:prstGeom>
+                  </pic:spPr>
+                </pic:pic>
+              </a:graphicData>
+            </a:graphic>
+            <wp14:sizeRelH relativeFrom="margin">
+              <wp14:pctWidth>0</wp14:pctWidth>
+            </wp14:sizeRelH>
+            <wp14:sizeRelV relativeFrom="margin">
+              <wp14:pctHeight>0</wp14:pctHeight>
+            </wp14:sizeRelV>
+          </wp:anchor>
+        </w:drawing>
+      </w:r>
+      <w:r>
+        <w:rPr>
+          <w:b/>
+        </w:rPr>
+        <w:t>Controller</w:t>
+      </w:r>
+    </w:p>
+    <w:p>
+      <w:pPr>
+        <w:jc w:val="both"/>
+      </w:pPr>
+    </w:p>
+    <w:p>
+      <w:pPr>
+        <w:jc w:val="both"/>
+      </w:pPr>
+    </w:p>
+    <w:p>
+      <w:pPr>
+        <w:jc w:val="both"/>
+      </w:pPr>
+    </w:p>
+    <w:p>
+      <w:pPr>
+        <w:jc w:val="both"/>
+      </w:pPr>
+      <w:r>
+        <w:t>Die Controller fungieren als Verbindung zwischen View und Model. Aktionen des Benutzers leitet der View zum Controller weiter, welcher die Programmlogik ausführt. Die Logik informiert einzelne Views im Bedarfsfall über Änderungen am Model, um eine Reaktion auf diese zu ermöglichen.</w:t>
+      </w:r>
+    </w:p>
+    <w:p>
+      <w:pPr>
+        <w:jc w:val="both"/>
+      </w:pPr>
+    </w:p>
+    <w:p>
+      <w:pPr>
+        <w:jc w:val="both"/>
+        <w:rPr>
+          <w:b/>
+        </w:rPr>
+      </w:pPr>
+      <w:r>
+        <w:drawing>
+          <wp:anchor distT="0" distB="0" distL="114300" distR="114300" simplePos="0" relativeHeight="251682816" behindDoc="1" locked="0" layoutInCell="1" allowOverlap="1" wp14:anchorId="053E57E2" wp14:editId="5309055C">
+            <wp:simplePos x="0" y="0"/>
+            <wp:positionH relativeFrom="margin">
+              <wp:align>left</wp:align>
+            </wp:positionH>
+            <wp:positionV relativeFrom="paragraph">
+              <wp:posOffset>285750</wp:posOffset>
+            </wp:positionV>
+            <wp:extent cx="1612900" cy="714375"/>
+            <wp:effectExtent l="0" t="0" r="6350" b="9525"/>
+            <wp:wrapTight wrapText="bothSides">
+              <wp:wrapPolygon edited="0">
+                <wp:start x="0" y="0"/>
+                <wp:lineTo x="0" y="21312"/>
+                <wp:lineTo x="21430" y="21312"/>
+                <wp:lineTo x="21430" y="0"/>
+                <wp:lineTo x="0" y="0"/>
+              </wp:wrapPolygon>
+            </wp:wrapTight>
+            <wp:docPr id="28" name="Grafik 28" descr="Ein Bild, das Text enthält.&#10;&#10;Automatisch generierte Beschreibung"/>
+            <wp:cNvGraphicFramePr>
+              <a:graphicFrameLocks xmlns:a="http://schemas.openxmlformats.org/drawingml/2006/main" noChangeAspect="1"/>
+            </wp:cNvGraphicFramePr>
+            <a:graphic xmlns:a="http://schemas.openxmlformats.org/drawingml/2006/main">
+              <a:graphicData uri="http://schemas.openxmlformats.org/drawingml/2006/picture">
+                <pic:pic xmlns:pic="http://schemas.openxmlformats.org/drawingml/2006/picture">
+                  <pic:nvPicPr>
+                    <pic:cNvPr id="28" name="Grafik 28" descr="Ein Bild, das Text enthält.&#10;&#10;Automatisch generierte Beschreibung"/>
+                    <pic:cNvPicPr/>
+                  </pic:nvPicPr>
+                  <pic:blipFill>
+                    <a:blip r:embed="rId12">
+                      <a:extLst>
+                        <a:ext uri="{28A0092B-C50C-407E-A947-70E740481C1C}">
+                          <a14:useLocalDpi xmlns:a14="http://schemas.microsoft.com/office/drawing/2010/main" val="0"/>
+                        </a:ext>
+                      </a:extLst>
+                    </a:blip>
+                    <a:stretch>
+                      <a:fillRect/>
+                    </a:stretch>
+                  </pic:blipFill>
+                  <pic:spPr>
+                    <a:xfrm>
+                      <a:off x="0" y="0"/>
+                      <a:ext cx="1612900" cy="714375"/>
+                    </a:xfrm>
+                    <a:prstGeom prst="rect">
+                      <a:avLst/>
+                    </a:prstGeom>
+                  </pic:spPr>
+                </pic:pic>
+              </a:graphicData>
+            </a:graphic>
+            <wp14:sizeRelH relativeFrom="margin">
+              <wp14:pctWidth>0</wp14:pctWidth>
+            </wp14:sizeRelH>
+            <wp14:sizeRelV relativeFrom="margin">
+              <wp14:pctHeight>0</wp14:pctHeight>
+            </wp14:sizeRelV>
+          </wp:anchor>
+        </w:drawing>
+      </w:r>
+      <w:r>
+        <w:rPr>
+          <w:b/>
+        </w:rPr>
+        <w:t>Views</w:t>
+      </w:r>
+    </w:p>
+    <w:p>
+      <w:pPr>
+        <w:jc w:val="both"/>
+      </w:pPr>
+    </w:p>
+    <w:p>
+      <w:pPr>
+        <w:jc w:val="both"/>
+      </w:pPr>
+    </w:p>
+    <w:p>
+      <w:pPr>
+        <w:jc w:val="both"/>
+      </w:pPr>
+    </w:p>
+    <w:p>
+      <w:pPr>
+        <w:jc w:val="both"/>
+      </w:pPr>
+      <w:r>
+        <w:t>Views stellen die grafische Benutzeroberfläche bereit. Die Models stellen die angezeigten Daten zur Verfügung. Der Controller informiert die Bestandteile der Oberflächendarstellung über Änderungen am Model und diese passen die angezeigten Inhalte bei Bedarf an.</w:t>
+      </w:r>
+    </w:p>
+    <w:p>
+      <w:pPr>
+        <w:jc w:val="both"/>
+      </w:pPr>
+    </w:p>
+    <w:p>
+      <w:pPr>
+        <w:jc w:val="both"/>
+      </w:pPr>
+    </w:p>
+    <w:p>
+      <w:pPr>
+        <w:jc w:val="both"/>
+      </w:pPr>
+    </w:p>
+    <w:p>
+      <w:pPr>
+        <w:jc w:val="both"/>
+        <w:rPr>
+          <w:b/>
+        </w:rPr>
+      </w:pPr>
+      <w:r>
+        <w:rPr>
+          <w:b/>
+        </w:rPr>
+        <w:lastRenderedPageBreak/>
+        <w:t>Model</w:t>
+      </w:r>
+    </w:p>
+    <w:p>
+      <w:pPr>
+        <w:jc w:val="both"/>
+        <w:rPr>
+          <w:b/>
+        </w:rPr>
+      </w:pPr>
+      <w:r>
+        <w:rPr>
+          <w:b/>
+        </w:rPr>
+        <w:drawing>
+          <wp:inline distT="0" distB="0" distL="0" distR="0" wp14:anchorId="7F41FBD1" wp14:editId="7CA94E19">
+            <wp:extent cx="2512613" cy="1170752"/>
+            <wp:effectExtent l="0" t="0" r="2540" b="0"/>
+            <wp:docPr id="29" name="Grafik 29" descr="Ein Bild, das Text enthält.&#10;&#10;Automatisch generierte Beschreibung"/>
+            <wp:cNvGraphicFramePr>
+              <a:graphicFrameLocks xmlns:a="http://schemas.openxmlformats.org/drawingml/2006/main" noChangeAspect="1"/>
+            </wp:cNvGraphicFramePr>
+            <a:graphic xmlns:a="http://schemas.openxmlformats.org/drawingml/2006/main">
+              <a:graphicData uri="http://schemas.openxmlformats.org/drawingml/2006/picture">
+                <pic:pic xmlns:pic="http://schemas.openxmlformats.org/drawingml/2006/picture">
+                  <pic:nvPicPr>
+                    <pic:cNvPr id="29" name="Grafik 29" descr="Ein Bild, das Text enthält.&#10;&#10;Automatisch generierte Beschreibung"/>
+                    <pic:cNvPicPr/>
+                  </pic:nvPicPr>
+                  <pic:blipFill>
+                    <a:blip r:embed="rId13"/>
+                    <a:stretch>
+                      <a:fillRect/>
+                    </a:stretch>
+                  </pic:blipFill>
+                  <pic:spPr>
+                    <a:xfrm>
+                      <a:off x="0" y="0"/>
+                      <a:ext cx="2515230" cy="1171971"/>
+                    </a:xfrm>
+                    <a:prstGeom prst="rect">
+                      <a:avLst/>
+                    </a:prstGeom>
+                  </pic:spPr>
+                </pic:pic>
+              </a:graphicData>
+            </a:graphic>
+          </wp:inline>
+        </w:drawing>
+      </w:r>
+    </w:p>
+    <w:p>
+      <w:pPr>
+        <w:jc w:val="both"/>
+      </w:pPr>
+      <w:r>
+        <w:t>Das Model stellt die angezeigten Daten zur Verfügung</w:t>
+      </w:r>
+      <w:r>
+        <w:t>, welcher der Controller und der View benutzen kann.</w:t>
+      </w:r>
     </w:p>
     <w:sectPr>
-      <w:pgSz w:w="11906" w:h="16838" w:orient="portrait"/>
+      <w:pgSz w:w="11906" w:h="16838"/>
       <w:pgMar w:top="1417" w:right="1417" w:bottom="1134" w:left="1417" w:header="708" w:footer="708" w:gutter="0"/>
       <w:cols w:space="708"/>
       <w:docGrid w:linePitch="360"/>
@@ -3666,7 +3742,7 @@
         <w:ind w:left="720" w:hanging="360"/>
       </w:pPr>
       <w:rPr>
-        <w:rFonts w:hint="default" w:ascii="Symbol" w:hAnsi="Symbol"/>
+        <w:rFonts w:ascii="Symbol" w:hAnsi="Symbol" w:hint="default"/>
       </w:rPr>
     </w:lvl>
     <w:lvl w:ilvl="1" w:tplc="08070003" w:tentative="1">
@@ -3678,7 +3754,7 @@
         <w:ind w:left="1440" w:hanging="360"/>
       </w:pPr>
       <w:rPr>
-        <w:rFonts w:hint="default" w:ascii="Courier New" w:hAnsi="Courier New" w:cs="Courier New"/>
+        <w:rFonts w:ascii="Courier New" w:hAnsi="Courier New" w:cs="Courier New" w:hint="default"/>
       </w:rPr>
     </w:lvl>
     <w:lvl w:ilvl="2" w:tplc="08070005" w:tentative="1">
@@ -3690,7 +3766,7 @@
         <w:ind w:left="2160" w:hanging="360"/>
       </w:pPr>
       <w:rPr>
-        <w:rFonts w:hint="default" w:ascii="Wingdings" w:hAnsi="Wingdings"/>
+        <w:rFonts w:ascii="Wingdings" w:hAnsi="Wingdings" w:hint="default"/>
       </w:rPr>
     </w:lvl>
     <w:lvl w:ilvl="3" w:tplc="08070001" w:tentative="1">
@@ -3702,7 +3778,7 @@
         <w:ind w:left="2880" w:hanging="360"/>
       </w:pPr>
       <w:rPr>
-        <w:rFonts w:hint="default" w:ascii="Symbol" w:hAnsi="Symbol"/>
+        <w:rFonts w:ascii="Symbol" w:hAnsi="Symbol" w:hint="default"/>
       </w:rPr>
     </w:lvl>
     <w:lvl w:ilvl="4" w:tplc="08070003" w:tentative="1">
@@ -3714,7 +3790,7 @@
         <w:ind w:left="3600" w:hanging="360"/>
       </w:pPr>
       <w:rPr>
-        <w:rFonts w:hint="default" w:ascii="Courier New" w:hAnsi="Courier New" w:cs="Courier New"/>
+        <w:rFonts w:ascii="Courier New" w:hAnsi="Courier New" w:cs="Courier New" w:hint="default"/>
       </w:rPr>
     </w:lvl>
     <w:lvl w:ilvl="5" w:tplc="08070005" w:tentative="1">
@@ -3726,7 +3802,7 @@
         <w:ind w:left="4320" w:hanging="360"/>
       </w:pPr>
       <w:rPr>
-        <w:rFonts w:hint="default" w:ascii="Wingdings" w:hAnsi="Wingdings"/>
+        <w:rFonts w:ascii="Wingdings" w:hAnsi="Wingdings" w:hint="default"/>
       </w:rPr>
     </w:lvl>
     <w:lvl w:ilvl="6" w:tplc="08070001" w:tentative="1">
@@ -3738,7 +3814,7 @@
         <w:ind w:left="5040" w:hanging="360"/>
       </w:pPr>
       <w:rPr>
-        <w:rFonts w:hint="default" w:ascii="Symbol" w:hAnsi="Symbol"/>
+        <w:rFonts w:ascii="Symbol" w:hAnsi="Symbol" w:hint="default"/>
       </w:rPr>
     </w:lvl>
     <w:lvl w:ilvl="7" w:tplc="08070003" w:tentative="1">
@@ -3750,7 +3826,7 @@
         <w:ind w:left="5760" w:hanging="360"/>
       </w:pPr>
       <w:rPr>
-        <w:rFonts w:hint="default" w:ascii="Courier New" w:hAnsi="Courier New" w:cs="Courier New"/>
+        <w:rFonts w:ascii="Courier New" w:hAnsi="Courier New" w:cs="Courier New" w:hint="default"/>
       </w:rPr>
     </w:lvl>
     <w:lvl w:ilvl="8" w:tplc="08070005" w:tentative="1">
@@ -3762,7 +3838,7 @@
         <w:ind w:left="6480" w:hanging="360"/>
       </w:pPr>
       <w:rPr>
-        <w:rFonts w:hint="default" w:ascii="Wingdings" w:hAnsi="Wingdings"/>
+        <w:rFonts w:ascii="Wingdings" w:hAnsi="Wingdings" w:hint="default"/>
       </w:rPr>
     </w:lvl>
   </w:abstractNum>
@@ -3779,7 +3855,7 @@
         <w:ind w:left="720" w:hanging="360"/>
       </w:pPr>
       <w:rPr>
-        <w:rFonts w:hint="default" w:ascii="Symbol" w:hAnsi="Symbol"/>
+        <w:rFonts w:ascii="Symbol" w:hAnsi="Symbol" w:hint="default"/>
       </w:rPr>
     </w:lvl>
     <w:lvl w:ilvl="1" w:tplc="08070003" w:tentative="1">
@@ -3791,7 +3867,7 @@
         <w:ind w:left="1440" w:hanging="360"/>
       </w:pPr>
       <w:rPr>
-        <w:rFonts w:hint="default" w:ascii="Courier New" w:hAnsi="Courier New" w:cs="Courier New"/>
+        <w:rFonts w:ascii="Courier New" w:hAnsi="Courier New" w:cs="Courier New" w:hint="default"/>
       </w:rPr>
     </w:lvl>
     <w:lvl w:ilvl="2" w:tplc="08070005" w:tentative="1">
@@ -3803,7 +3879,7 @@
         <w:ind w:left="2160" w:hanging="360"/>
       </w:pPr>
       <w:rPr>
-        <w:rFonts w:hint="default" w:ascii="Wingdings" w:hAnsi="Wingdings"/>
+        <w:rFonts w:ascii="Wingdings" w:hAnsi="Wingdings" w:hint="default"/>
       </w:rPr>
     </w:lvl>
     <w:lvl w:ilvl="3" w:tplc="08070001" w:tentative="1">
@@ -3815,7 +3891,7 @@
         <w:ind w:left="2880" w:hanging="360"/>
       </w:pPr>
       <w:rPr>
-        <w:rFonts w:hint="default" w:ascii="Symbol" w:hAnsi="Symbol"/>
+        <w:rFonts w:ascii="Symbol" w:hAnsi="Symbol" w:hint="default"/>
       </w:rPr>
     </w:lvl>
     <w:lvl w:ilvl="4" w:tplc="08070003" w:tentative="1">
@@ -3827,7 +3903,7 @@
         <w:ind w:left="3600" w:hanging="360"/>
       </w:pPr>
       <w:rPr>
-        <w:rFonts w:hint="default" w:ascii="Courier New" w:hAnsi="Courier New" w:cs="Courier New"/>
+        <w:rFonts w:ascii="Courier New" w:hAnsi="Courier New" w:cs="Courier New" w:hint="default"/>
       </w:rPr>
     </w:lvl>
     <w:lvl w:ilvl="5" w:tplc="08070005" w:tentative="1">
@@ -3839,7 +3915,7 @@
         <w:ind w:left="4320" w:hanging="360"/>
       </w:pPr>
       <w:rPr>
-        <w:rFonts w:hint="default" w:ascii="Wingdings" w:hAnsi="Wingdings"/>
+        <w:rFonts w:ascii="Wingdings" w:hAnsi="Wingdings" w:hint="default"/>
       </w:rPr>
     </w:lvl>
     <w:lvl w:ilvl="6" w:tplc="08070001" w:tentative="1">
@@ -3851,7 +3927,7 @@
         <w:ind w:left="5040" w:hanging="360"/>
       </w:pPr>
       <w:rPr>
-        <w:rFonts w:hint="default" w:ascii="Symbol" w:hAnsi="Symbol"/>
+        <w:rFonts w:ascii="Symbol" w:hAnsi="Symbol" w:hint="default"/>
       </w:rPr>
     </w:lvl>
     <w:lvl w:ilvl="7" w:tplc="08070003" w:tentative="1">
@@ -3863,7 +3939,7 @@
         <w:ind w:left="5760" w:hanging="360"/>
       </w:pPr>
       <w:rPr>
-        <w:rFonts w:hint="default" w:ascii="Courier New" w:hAnsi="Courier New" w:cs="Courier New"/>
+        <w:rFonts w:ascii="Courier New" w:hAnsi="Courier New" w:cs="Courier New" w:hint="default"/>
       </w:rPr>
     </w:lvl>
     <w:lvl w:ilvl="8" w:tplc="08070005" w:tentative="1">
@@ -3875,7 +3951,7 @@
         <w:ind w:left="6480" w:hanging="360"/>
       </w:pPr>
       <w:rPr>
-        <w:rFonts w:hint="default" w:ascii="Wingdings" w:hAnsi="Wingdings"/>
+        <w:rFonts w:ascii="Wingdings" w:hAnsi="Wingdings" w:hint="default"/>
       </w:rPr>
     </w:lvl>
   </w:abstractNum>
@@ -3892,7 +3968,7 @@
         <w:ind w:left="720" w:hanging="360"/>
       </w:pPr>
       <w:rPr>
-        <w:rFonts w:hint="default" w:ascii="Symbol" w:hAnsi="Symbol"/>
+        <w:rFonts w:ascii="Symbol" w:hAnsi="Symbol" w:hint="default"/>
       </w:rPr>
     </w:lvl>
     <w:lvl w:ilvl="1" w:tplc="08070003" w:tentative="1">
@@ -3904,7 +3980,7 @@
         <w:ind w:left="1440" w:hanging="360"/>
       </w:pPr>
       <w:rPr>
-        <w:rFonts w:hint="default" w:ascii="Courier New" w:hAnsi="Courier New" w:cs="Courier New"/>
+        <w:rFonts w:ascii="Courier New" w:hAnsi="Courier New" w:cs="Courier New" w:hint="default"/>
       </w:rPr>
     </w:lvl>
     <w:lvl w:ilvl="2" w:tplc="08070005" w:tentative="1">
@@ -3916,7 +3992,7 @@
         <w:ind w:left="2160" w:hanging="360"/>
       </w:pPr>
       <w:rPr>
-        <w:rFonts w:hint="default" w:ascii="Wingdings" w:hAnsi="Wingdings"/>
+        <w:rFonts w:ascii="Wingdings" w:hAnsi="Wingdings" w:hint="default"/>
       </w:rPr>
     </w:lvl>
     <w:lvl w:ilvl="3" w:tplc="08070001" w:tentative="1">
@@ -3928,7 +4004,7 @@
         <w:ind w:left="2880" w:hanging="360"/>
       </w:pPr>
       <w:rPr>
-        <w:rFonts w:hint="default" w:ascii="Symbol" w:hAnsi="Symbol"/>
+        <w:rFonts w:ascii="Symbol" w:hAnsi="Symbol" w:hint="default"/>
       </w:rPr>
     </w:lvl>
     <w:lvl w:ilvl="4" w:tplc="08070003" w:tentative="1">
@@ -3940,7 +4016,7 @@
         <w:ind w:left="3600" w:hanging="360"/>
       </w:pPr>
       <w:rPr>
-        <w:rFonts w:hint="default" w:ascii="Courier New" w:hAnsi="Courier New" w:cs="Courier New"/>
+        <w:rFonts w:ascii="Courier New" w:hAnsi="Courier New" w:cs="Courier New" w:hint="default"/>
       </w:rPr>
     </w:lvl>
     <w:lvl w:ilvl="5" w:tplc="08070005" w:tentative="1">
@@ -3952,7 +4028,7 @@
         <w:ind w:left="4320" w:hanging="360"/>
       </w:pPr>
       <w:rPr>
-        <w:rFonts w:hint="default" w:ascii="Wingdings" w:hAnsi="Wingdings"/>
+        <w:rFonts w:ascii="Wingdings" w:hAnsi="Wingdings" w:hint="default"/>
       </w:rPr>
     </w:lvl>
     <w:lvl w:ilvl="6" w:tplc="08070001" w:tentative="1">
@@ -3964,7 +4040,7 @@
         <w:ind w:left="5040" w:hanging="360"/>
       </w:pPr>
       <w:rPr>
-        <w:rFonts w:hint="default" w:ascii="Symbol" w:hAnsi="Symbol"/>
+        <w:rFonts w:ascii="Symbol" w:hAnsi="Symbol" w:hint="default"/>
       </w:rPr>
     </w:lvl>
     <w:lvl w:ilvl="7" w:tplc="08070003" w:tentative="1">
@@ -3976,7 +4052,7 @@
         <w:ind w:left="5760" w:hanging="360"/>
       </w:pPr>
       <w:rPr>
-        <w:rFonts w:hint="default" w:ascii="Courier New" w:hAnsi="Courier New" w:cs="Courier New"/>
+        <w:rFonts w:ascii="Courier New" w:hAnsi="Courier New" w:cs="Courier New" w:hint="default"/>
       </w:rPr>
     </w:lvl>
     <w:lvl w:ilvl="8" w:tplc="08070005" w:tentative="1">
@@ -3988,7 +4064,7 @@
         <w:ind w:left="6480" w:hanging="360"/>
       </w:pPr>
       <w:rPr>
-        <w:rFonts w:hint="default" w:ascii="Wingdings" w:hAnsi="Wingdings"/>
+        <w:rFonts w:ascii="Wingdings" w:hAnsi="Wingdings" w:hint="default"/>
       </w:rPr>
     </w:lvl>
   </w:abstractNum>
@@ -4005,7 +4081,7 @@
         <w:ind w:left="720" w:hanging="360"/>
       </w:pPr>
       <w:rPr>
-        <w:rFonts w:hint="default" w:ascii="Symbol" w:hAnsi="Symbol"/>
+        <w:rFonts w:ascii="Symbol" w:hAnsi="Symbol" w:hint="default"/>
       </w:rPr>
     </w:lvl>
     <w:lvl w:ilvl="1" w:tplc="08070003" w:tentative="1">
@@ -4017,7 +4093,7 @@
         <w:ind w:left="1440" w:hanging="360"/>
       </w:pPr>
       <w:rPr>
-        <w:rFonts w:hint="default" w:ascii="Courier New" w:hAnsi="Courier New" w:cs="Courier New"/>
+        <w:rFonts w:ascii="Courier New" w:hAnsi="Courier New" w:cs="Courier New" w:hint="default"/>
       </w:rPr>
     </w:lvl>
     <w:lvl w:ilvl="2" w:tplc="08070005" w:tentative="1">
@@ -4029,7 +4105,7 @@
         <w:ind w:left="2160" w:hanging="360"/>
       </w:pPr>
       <w:rPr>
-        <w:rFonts w:hint="default" w:ascii="Wingdings" w:hAnsi="Wingdings"/>
+        <w:rFonts w:ascii="Wingdings" w:hAnsi="Wingdings" w:hint="default"/>
       </w:rPr>
     </w:lvl>
     <w:lvl w:ilvl="3" w:tplc="08070001" w:tentative="1">
@@ -4041,7 +4117,7 @@
         <w:ind w:left="2880" w:hanging="360"/>
       </w:pPr>
       <w:rPr>
-        <w:rFonts w:hint="default" w:ascii="Symbol" w:hAnsi="Symbol"/>
+        <w:rFonts w:ascii="Symbol" w:hAnsi="Symbol" w:hint="default"/>
       </w:rPr>
     </w:lvl>
     <w:lvl w:ilvl="4" w:tplc="08070003" w:tentative="1">
@@ -4053,7 +4129,7 @@
         <w:ind w:left="3600" w:hanging="360"/>
       </w:pPr>
       <w:rPr>
-        <w:rFonts w:hint="default" w:ascii="Courier New" w:hAnsi="Courier New" w:cs="Courier New"/>
+        <w:rFonts w:ascii="Courier New" w:hAnsi="Courier New" w:cs="Courier New" w:hint="default"/>
       </w:rPr>
     </w:lvl>
     <w:lvl w:ilvl="5" w:tplc="08070005" w:tentative="1">
@@ -4065,7 +4141,7 @@
         <w:ind w:left="4320" w:hanging="360"/>
       </w:pPr>
       <w:rPr>
-        <w:rFonts w:hint="default" w:ascii="Wingdings" w:hAnsi="Wingdings"/>
+        <w:rFonts w:ascii="Wingdings" w:hAnsi="Wingdings" w:hint="default"/>
       </w:rPr>
     </w:lvl>
     <w:lvl w:ilvl="6" w:tplc="08070001" w:tentative="1">
@@ -4077,7 +4153,7 @@
         <w:ind w:left="5040" w:hanging="360"/>
       </w:pPr>
       <w:rPr>
-        <w:rFonts w:hint="default" w:ascii="Symbol" w:hAnsi="Symbol"/>
+        <w:rFonts w:ascii="Symbol" w:hAnsi="Symbol" w:hint="default"/>
       </w:rPr>
     </w:lvl>
     <w:lvl w:ilvl="7" w:tplc="08070003" w:tentative="1">
@@ -4089,7 +4165,7 @@
         <w:ind w:left="5760" w:hanging="360"/>
       </w:pPr>
       <w:rPr>
-        <w:rFonts w:hint="default" w:ascii="Courier New" w:hAnsi="Courier New" w:cs="Courier New"/>
+        <w:rFonts w:ascii="Courier New" w:hAnsi="Courier New" w:cs="Courier New" w:hint="default"/>
       </w:rPr>
     </w:lvl>
     <w:lvl w:ilvl="8" w:tplc="08070005" w:tentative="1">
@@ -4101,7 +4177,7 @@
         <w:ind w:left="6480" w:hanging="360"/>
       </w:pPr>
       <w:rPr>
-        <w:rFonts w:hint="default" w:ascii="Wingdings" w:hAnsi="Wingdings"/>
+        <w:rFonts w:ascii="Wingdings" w:hAnsi="Wingdings" w:hint="default"/>
       </w:rPr>
     </w:lvl>
   </w:abstractNum>
@@ -4121,11 +4197,11 @@
 </file>
 
 <file path=word/styles.xml><?xml version="1.0" encoding="utf-8"?>
-<w:styles xmlns:wp14="http://schemas.microsoft.com/office/word/2010/wordprocessingDrawing" xmlns:mc="http://schemas.openxmlformats.org/markup-compatibility/2006" xmlns:r="http://schemas.openxmlformats.org/officeDocument/2006/relationships" xmlns:w="http://schemas.openxmlformats.org/wordprocessingml/2006/main" xmlns:w14="http://schemas.microsoft.com/office/word/2010/wordml" xmlns:w15="http://schemas.microsoft.com/office/word/2012/wordml" xmlns:w16cex="http://schemas.microsoft.com/office/word/2018/wordml/cex" xmlns:w16cid="http://schemas.microsoft.com/office/word/2016/wordml/cid" xmlns:w16="http://schemas.microsoft.com/office/word/2018/wordml" xmlns:w16sdtdh="http://schemas.microsoft.com/office/word/2020/wordml/sdtdatahash" xmlns:w16se="http://schemas.microsoft.com/office/word/2015/wordml/symex" mc:Ignorable="w14 w15 w16se w16cid w16 w16cex w16sdtdh wp14">
+<w:styles xmlns:mc="http://schemas.openxmlformats.org/markup-compatibility/2006" xmlns:r="http://schemas.openxmlformats.org/officeDocument/2006/relationships" xmlns:w="http://schemas.openxmlformats.org/wordprocessingml/2006/main" xmlns:w14="http://schemas.microsoft.com/office/word/2010/wordml" xmlns:w15="http://schemas.microsoft.com/office/word/2012/wordml" xmlns:w16cex="http://schemas.microsoft.com/office/word/2018/wordml/cex" xmlns:w16cid="http://schemas.microsoft.com/office/word/2016/wordml/cid" xmlns:w16="http://schemas.microsoft.com/office/word/2018/wordml" xmlns:w16sdtdh="http://schemas.microsoft.com/office/word/2020/wordml/sdtdatahash" xmlns:w16se="http://schemas.microsoft.com/office/word/2015/wordml/symex" mc:Ignorable="w14 w15 w16se w16cid w16 w16cex w16sdtdh">
   <w:docDefaults>
     <w:rPrDefault>
       <w:rPr>
-        <w:rFonts w:asciiTheme="minorHAnsi" w:hAnsiTheme="minorHAnsi" w:eastAsiaTheme="minorHAnsi" w:cstheme="minorBidi"/>
+        <w:rFonts w:asciiTheme="minorHAnsi" w:eastAsiaTheme="minorHAnsi" w:hAnsiTheme="minorHAnsi" w:cstheme="minorBidi"/>
         <w:sz w:val="22"/>
         <w:szCs w:val="22"/>
         <w:lang w:val="de-CH" w:eastAsia="en-US" w:bidi="ar-SA"/>
@@ -4140,14 +4216,14 @@
   <w:latentStyles w:defLockedState="0" w:defUIPriority="99" w:defSemiHidden="0" w:defUnhideWhenUsed="0" w:defQFormat="0" w:count="376">
     <w:lsdException w:name="Normal" w:uiPriority="0" w:qFormat="1"/>
     <w:lsdException w:name="heading 1" w:uiPriority="9" w:qFormat="1"/>
-    <w:lsdException w:name="heading 2" w:uiPriority="9" w:semiHidden="1" w:unhideWhenUsed="1" w:qFormat="1"/>
-    <w:lsdException w:name="heading 3" w:uiPriority="9" w:semiHidden="1" w:unhideWhenUsed="1" w:qFormat="1"/>
-    <w:lsdException w:name="heading 4" w:uiPriority="9" w:semiHidden="1" w:unhideWhenUsed="1" w:qFormat="1"/>
-    <w:lsdException w:name="heading 5" w:uiPriority="9" w:semiHidden="1" w:unhideWhenUsed="1" w:qFormat="1"/>
-    <w:lsdException w:name="heading 6" w:uiPriority="9" w:semiHidden="1" w:unhideWhenUsed="1" w:qFormat="1"/>
-    <w:lsdException w:name="heading 7" w:uiPriority="9" w:semiHidden="1" w:unhideWhenUsed="1" w:qFormat="1"/>
-    <w:lsdException w:name="heading 8" w:uiPriority="9" w:semiHidden="1" w:unhideWhenUsed="1" w:qFormat="1"/>
-    <w:lsdException w:name="heading 9" w:uiPriority="9" w:semiHidden="1" w:unhideWhenUsed="1" w:qFormat="1"/>
+    <w:lsdException w:name="heading 2" w:semiHidden="1" w:uiPriority="9" w:unhideWhenUsed="1" w:qFormat="1"/>
+    <w:lsdException w:name="heading 3" w:semiHidden="1" w:uiPriority="9" w:unhideWhenUsed="1" w:qFormat="1"/>
+    <w:lsdException w:name="heading 4" w:semiHidden="1" w:uiPriority="9" w:unhideWhenUsed="1" w:qFormat="1"/>
+    <w:lsdException w:name="heading 5" w:semiHidden="1" w:uiPriority="9" w:unhideWhenUsed="1" w:qFormat="1"/>
+    <w:lsdException w:name="heading 6" w:semiHidden="1" w:uiPriority="9" w:unhideWhenUsed="1" w:qFormat="1"/>
+    <w:lsdException w:name="heading 7" w:semiHidden="1" w:uiPriority="9" w:unhideWhenUsed="1" w:qFormat="1"/>
+    <w:lsdException w:name="heading 8" w:semiHidden="1" w:uiPriority="9" w:unhideWhenUsed="1" w:qFormat="1"/>
+    <w:lsdException w:name="heading 9" w:semiHidden="1" w:uiPriority="9" w:unhideWhenUsed="1" w:qFormat="1"/>
     <w:lsdException w:name="index 1" w:semiHidden="1" w:unhideWhenUsed="1"/>
     <w:lsdException w:name="index 2" w:semiHidden="1" w:unhideWhenUsed="1"/>
     <w:lsdException w:name="index 3" w:semiHidden="1" w:unhideWhenUsed="1"/>
@@ -4157,22 +4233,22 @@
     <w:lsdException w:name="index 7" w:semiHidden="1" w:unhideWhenUsed="1"/>
     <w:lsdException w:name="index 8" w:semiHidden="1" w:unhideWhenUsed="1"/>
     <w:lsdException w:name="index 9" w:semiHidden="1" w:unhideWhenUsed="1"/>
-    <w:lsdException w:name="toc 1" w:uiPriority="39" w:semiHidden="1" w:unhideWhenUsed="1"/>
-    <w:lsdException w:name="toc 2" w:uiPriority="39" w:semiHidden="1" w:unhideWhenUsed="1"/>
-    <w:lsdException w:name="toc 3" w:uiPriority="39" w:semiHidden="1" w:unhideWhenUsed="1"/>
-    <w:lsdException w:name="toc 4" w:uiPriority="39" w:semiHidden="1" w:unhideWhenUsed="1"/>
-    <w:lsdException w:name="toc 5" w:uiPriority="39" w:semiHidden="1" w:unhideWhenUsed="1"/>
-    <w:lsdException w:name="toc 6" w:uiPriority="39" w:semiHidden="1" w:unhideWhenUsed="1"/>
-    <w:lsdException w:name="toc 7" w:uiPriority="39" w:semiHidden="1" w:unhideWhenUsed="1"/>
-    <w:lsdException w:name="toc 8" w:uiPriority="39" w:semiHidden="1" w:unhideWhenUsed="1"/>
-    <w:lsdException w:name="toc 9" w:uiPriority="39" w:semiHidden="1" w:unhideWhenUsed="1"/>
+    <w:lsdException w:name="toc 1" w:semiHidden="1" w:uiPriority="39" w:unhideWhenUsed="1"/>
+    <w:lsdException w:name="toc 2" w:semiHidden="1" w:uiPriority="39" w:unhideWhenUsed="1"/>
+    <w:lsdException w:name="toc 3" w:semiHidden="1" w:uiPriority="39" w:unhideWhenUsed="1"/>
+    <w:lsdException w:name="toc 4" w:semiHidden="1" w:uiPriority="39" w:unhideWhenUsed="1"/>
+    <w:lsdException w:name="toc 5" w:semiHidden="1" w:uiPriority="39" w:unhideWhenUsed="1"/>
+    <w:lsdException w:name="toc 6" w:semiHidden="1" w:uiPriority="39" w:unhideWhenUsed="1"/>
+    <w:lsdException w:name="toc 7" w:semiHidden="1" w:uiPriority="39" w:unhideWhenUsed="1"/>
+    <w:lsdException w:name="toc 8" w:semiHidden="1" w:uiPriority="39" w:unhideWhenUsed="1"/>
+    <w:lsdException w:name="toc 9" w:semiHidden="1" w:uiPriority="39" w:unhideWhenUsed="1"/>
     <w:lsdException w:name="Normal Indent" w:semiHidden="1" w:unhideWhenUsed="1"/>
     <w:lsdException w:name="footnote text" w:semiHidden="1" w:unhideWhenUsed="1"/>
     <w:lsdException w:name="annotation text" w:semiHidden="1" w:unhideWhenUsed="1"/>
     <w:lsdException w:name="header" w:semiHidden="1" w:unhideWhenUsed="1"/>
     <w:lsdException w:name="footer" w:semiHidden="1" w:unhideWhenUsed="1"/>
     <w:lsdException w:name="index heading" w:semiHidden="1" w:unhideWhenUsed="1"/>
-    <w:lsdException w:name="caption" w:uiPriority="35" w:semiHidden="1" w:unhideWhenUsed="1" w:qFormat="1"/>
+    <w:lsdException w:name="caption" w:semiHidden="1" w:uiPriority="35" w:unhideWhenUsed="1" w:qFormat="1"/>
     <w:lsdException w:name="table of figures" w:semiHidden="1" w:unhideWhenUsed="1"/>
     <w:lsdException w:name="envelope address" w:semiHidden="1" w:unhideWhenUsed="1"/>
     <w:lsdException w:name="envelope return" w:semiHidden="1" w:unhideWhenUsed="1"/>
@@ -4203,7 +4279,7 @@
     <w:lsdException w:name="Title" w:uiPriority="10" w:qFormat="1"/>
     <w:lsdException w:name="Closing" w:semiHidden="1" w:unhideWhenUsed="1"/>
     <w:lsdException w:name="Signature" w:semiHidden="1" w:unhideWhenUsed="1"/>
-    <w:lsdException w:name="Default Paragraph Font" w:uiPriority="1" w:semiHidden="1" w:unhideWhenUsed="1"/>
+    <w:lsdException w:name="Default Paragraph Font" w:semiHidden="1" w:uiPriority="1" w:unhideWhenUsed="1"/>
     <w:lsdException w:name="Body Text" w:semiHidden="1" w:unhideWhenUsed="1"/>
     <w:lsdException w:name="Body Text Indent" w:semiHidden="1" w:unhideWhenUsed="1"/>
     <w:lsdException w:name="List Continue" w:semiHidden="1" w:unhideWhenUsed="1"/>
@@ -4243,6 +4319,7 @@
     <w:lsdException w:name="HTML Sample" w:semiHidden="1" w:unhideWhenUsed="1"/>
     <w:lsdException w:name="HTML Typewriter" w:semiHidden="1" w:unhideWhenUsed="1"/>
     <w:lsdException w:name="HTML Variable" w:semiHidden="1" w:unhideWhenUsed="1"/>
+    <w:lsdException w:name="Normal Table" w:semiHidden="1" w:unhideWhenUsed="1"/>
     <w:lsdException w:name="annotation subject" w:semiHidden="1" w:unhideWhenUsed="1"/>
     <w:lsdException w:name="No List" w:semiHidden="1" w:unhideWhenUsed="1"/>
     <w:lsdException w:name="Outline List 1" w:semiHidden="1" w:unhideWhenUsed="1"/>
@@ -4285,8 +4362,11 @@
     <w:lsdException w:name="Table Contemporary" w:semiHidden="1" w:unhideWhenUsed="1"/>
     <w:lsdException w:name="Table Elegant" w:semiHidden="1" w:unhideWhenUsed="1"/>
     <w:lsdException w:name="Table Professional" w:semiHidden="1" w:unhideWhenUsed="1"/>
+    <w:lsdException w:name="Table Subtle 1" w:semiHidden="1" w:unhideWhenUsed="1"/>
     <w:lsdException w:name="Table Subtle 2" w:semiHidden="1" w:unhideWhenUsed="1"/>
     <w:lsdException w:name="Table Web 1" w:semiHidden="1" w:unhideWhenUsed="1"/>
+    <w:lsdException w:name="Table Web 2" w:semiHidden="1" w:unhideWhenUsed="1"/>
+    <w:lsdException w:name="Table Web 3" w:semiHidden="1" w:unhideWhenUsed="1"/>
     <w:lsdException w:name="Balloon Text" w:semiHidden="1" w:unhideWhenUsed="1"/>
     <w:lsdException w:name="Table Grid" w:uiPriority="39"/>
     <w:lsdException w:name="Table Theme" w:semiHidden="1" w:unhideWhenUsed="1"/>
@@ -4399,8 +4479,8 @@
     <w:lsdException w:name="Subtle Reference" w:uiPriority="31" w:qFormat="1"/>
     <w:lsdException w:name="Intense Reference" w:uiPriority="32" w:qFormat="1"/>
     <w:lsdException w:name="Book Title" w:uiPriority="33" w:qFormat="1"/>
-    <w:lsdException w:name="Bibliography" w:uiPriority="37" w:semiHidden="1" w:unhideWhenUsed="1"/>
-    <w:lsdException w:name="TOC Heading" w:uiPriority="39" w:semiHidden="1" w:unhideWhenUsed="1" w:qFormat="1"/>
+    <w:lsdException w:name="Bibliography" w:semiHidden="1" w:uiPriority="37" w:unhideWhenUsed="1"/>
+    <w:lsdException w:name="TOC Heading" w:semiHidden="1" w:uiPriority="39" w:unhideWhenUsed="1" w:qFormat="1"/>
     <w:lsdException w:name="Plain Table 1" w:uiPriority="41"/>
     <w:lsdException w:name="Plain Table 2" w:uiPriority="42"/>
     <w:lsdException w:name="Plain Table 3" w:uiPriority="43"/>
@@ -4511,18 +4591,18 @@
     <w:lsdException w:name="Unresolved Mention" w:semiHidden="1" w:unhideWhenUsed="1"/>
     <w:lsdException w:name="Smart Link" w:semiHidden="1" w:unhideWhenUsed="1"/>
   </w:latentStyles>
-  <w:style w:type="paragraph" w:styleId="Standard" w:default="1">
+  <w:style w:type="paragraph" w:default="1" w:styleId="Standard">
     <w:name w:val="Normal"/>
     <w:qFormat/>
     <w:rsid w:val="008C492F"/>
   </w:style>
-  <w:style w:type="character" w:styleId="Absatz-Standardschriftart" w:default="1">
+  <w:style w:type="character" w:default="1" w:styleId="Absatz-Standardschriftart">
     <w:name w:val="Default Paragraph Font"/>
     <w:uiPriority w:val="1"/>
     <w:semiHidden/>
     <w:unhideWhenUsed/>
   </w:style>
-  <w:style w:type="table" w:styleId="NormaleTabelle" w:default="1">
+  <w:style w:type="table" w:default="1" w:styleId="NormaleTabelle">
     <w:name w:val="Normal Table"/>
     <w:uiPriority w:val="99"/>
     <w:semiHidden/>
@@ -4537,7 +4617,7 @@
       </w:tblCellMar>
     </w:tblPr>
   </w:style>
-  <w:style w:type="numbering" w:styleId="KeineListe" w:default="1">
+  <w:style w:type="numbering" w:default="1" w:styleId="KeineListe">
     <w:name w:val="No List"/>
     <w:uiPriority w:val="99"/>
     <w:semiHidden/>
@@ -4556,21 +4636,21 @@
       <w:contextualSpacing/>
     </w:pPr>
     <w:rPr>
-      <w:rFonts w:asciiTheme="majorHAnsi" w:hAnsiTheme="majorHAnsi" w:eastAsiaTheme="majorEastAsia" w:cstheme="majorBidi"/>
+      <w:rFonts w:asciiTheme="majorHAnsi" w:eastAsiaTheme="majorEastAsia" w:hAnsiTheme="majorHAnsi" w:cstheme="majorBidi"/>
       <w:spacing w:val="-10"/>
       <w:kern w:val="28"/>
       <w:sz w:val="56"/>
       <w:szCs w:val="56"/>
     </w:rPr>
   </w:style>
-  <w:style w:type="character" w:styleId="TitelZchn" w:customStyle="1">
+  <w:style w:type="character" w:customStyle="1" w:styleId="TitelZchn">
     <w:name w:val="Titel Zchn"/>
     <w:basedOn w:val="Absatz-Standardschriftart"/>
     <w:link w:val="Titel"/>
     <w:uiPriority w:val="10"/>
     <w:rsid w:val="008C492F"/>
     <w:rPr>
-      <w:rFonts w:asciiTheme="majorHAnsi" w:hAnsiTheme="majorHAnsi" w:eastAsiaTheme="majorEastAsia" w:cstheme="majorBidi"/>
+      <w:rFonts w:asciiTheme="majorHAnsi" w:eastAsiaTheme="majorEastAsia" w:hAnsiTheme="majorHAnsi" w:cstheme="majorBidi"/>
       <w:spacing w:val="-10"/>
       <w:kern w:val="28"/>
       <w:sz w:val="56"/>
@@ -4587,12 +4667,12 @@
     </w:pPr>
     <w:tblPr>
       <w:tblBorders>
-        <w:top w:val="single" w:color="auto" w:sz="4" w:space="0"/>
-        <w:left w:val="single" w:color="auto" w:sz="4" w:space="0"/>
-        <w:bottom w:val="single" w:color="auto" w:sz="4" w:space="0"/>
-        <w:right w:val="single" w:color="auto" w:sz="4" w:space="0"/>
-        <w:insideH w:val="single" w:color="auto" w:sz="4" w:space="0"/>
-        <w:insideV w:val="single" w:color="auto" w:sz="4" w:space="0"/>
+        <w:top w:val="single" w:sz="4" w:space="0" w:color="auto"/>
+        <w:left w:val="single" w:sz="4" w:space="0" w:color="auto"/>
+        <w:bottom w:val="single" w:sz="4" w:space="0" w:color="auto"/>
+        <w:right w:val="single" w:sz="4" w:space="0" w:color="auto"/>
+        <w:insideH w:val="single" w:sz="4" w:space="0" w:color="auto"/>
+        <w:insideV w:val="single" w:sz="4" w:space="0" w:color="auto"/>
       </w:tblBorders>
     </w:tblPr>
   </w:style>
@@ -4626,7 +4706,7 @@
       <w:spacing w:val="15"/>
     </w:rPr>
   </w:style>
-  <w:style w:type="character" w:styleId="UntertitelZchn" w:customStyle="1">
+  <w:style w:type="character" w:customStyle="1" w:styleId="UntertitelZchn">
     <w:name w:val="Untertitel Zchn"/>
     <w:basedOn w:val="Absatz-Standardschriftart"/>
     <w:link w:val="Untertitel"/>
@@ -4650,12 +4730,12 @@
       <w:color w:val="404040" w:themeColor="text1" w:themeTint="BF"/>
     </w:rPr>
   </w:style>
-  <w:style xmlns:w14="http://schemas.microsoft.com/office/word/2010/wordml" xmlns:mc="http://schemas.openxmlformats.org/markup-compatibility/2006" xmlns:w="http://schemas.openxmlformats.org/wordprocessingml/2006/main" w:type="character" w:styleId="Hyperlink" mc:Ignorable="w14">
-    <w:name xmlns:w="http://schemas.openxmlformats.org/wordprocessingml/2006/main" w:val="Hyperlink"/>
-    <w:basedOn xmlns:w="http://schemas.openxmlformats.org/wordprocessingml/2006/main" w:val="Absatz-Standardschriftart"/>
-    <w:uiPriority xmlns:w="http://schemas.openxmlformats.org/wordprocessingml/2006/main" w:val="99"/>
-    <w:unhideWhenUsed xmlns:w="http://schemas.openxmlformats.org/wordprocessingml/2006/main"/>
-    <w:rPr xmlns:w="http://schemas.openxmlformats.org/wordprocessingml/2006/main">
+  <w:style w:type="character" w:styleId="Hyperlink">
+    <w:name w:val="Hyperlink"/>
+    <w:basedOn w:val="Absatz-Standardschriftart"/>
+    <w:uiPriority w:val="99"/>
+    <w:unhideWhenUsed/>
+    <w:rPr>
       <w:color w:val="0563C1" w:themeColor="hyperlink"/>
       <w:u w:val="single"/>
     </w:rPr>

</xml_diff>